<commit_message>
most common tag baseline
</commit_message>
<xml_diff>
--- a/in4080_2022_mandatory_2/luisas_Mandatory_2_Results_and_Answers.docx
+++ b/in4080_2022_mandatory_2/luisas_Mandatory_2_Results_and_Answers.docx
@@ -43,211 +43,306 @@
           <w:iCs/>
           <w:lang w:val="en-US"/>
         </w:rPr>
-        <w:t>How is the result compared to using the full brown tagset in the introduction?</w:t>
-      </w:r>
+        <w:t xml:space="preserve">How is the result compared to using the full brown </w:t>
+      </w:r>
+      <w:proofErr w:type="spellStart"/>
       <w:r>
         <w:rPr>
           <w:i/>
           <w:iCs/>
           <w:lang w:val="en-US"/>
         </w:rPr>
-        <w:br/>
-        <w:t>Why do you think one of the tagsets yields higher scores than the other one?</w:t>
-      </w:r>
-    </w:p>
-    <w:p>
-      <w:pPr>
-        <w:rPr>
-          <w:lang w:val="en-US"/>
-        </w:rPr>
-      </w:pPr>
-    </w:p>
-    <w:p>
-      <w:pPr>
-        <w:rPr>
-          <w:b/>
-          <w:lang w:val="en-US"/>
-        </w:rPr>
-      </w:pPr>
-      <w:r>
-        <w:rPr>
-          <w:lang w:val="en-US"/>
-        </w:rPr>
-        <w:t>Result from the r</w:t>
-      </w:r>
-      <w:r>
-        <w:rPr>
-          <w:lang w:val="en-US"/>
-        </w:rPr>
-        <w:t>un</w:t>
-      </w:r>
-      <w:r>
-        <w:rPr>
-          <w:lang w:val="en-US"/>
-        </w:rPr>
-        <w:t>, using the Universal Tagset instead of the Brown Tagset</w:t>
-      </w:r>
-      <w:r>
-        <w:rPr>
-          <w:lang w:val="en-US"/>
-        </w:rPr>
-        <w:t xml:space="preserve">: </w:t>
-      </w:r>
-      <w:r>
-        <w:rPr>
-          <w:b/>
-          <w:lang w:val="en-US"/>
-        </w:rPr>
-        <w:t>0.</w:t>
-      </w:r>
-      <w:r>
-        <w:rPr>
-          <w:b/>
-          <w:lang w:val="en-US"/>
-        </w:rPr>
-        <w:t>8689</w:t>
-      </w:r>
-    </w:p>
-    <w:p>
-      <w:pPr>
-        <w:rPr>
-          <w:lang w:val="en-US"/>
-        </w:rPr>
-      </w:pPr>
-      <w:r>
-        <w:rPr>
-          <w:lang w:val="en-US"/>
-        </w:rPr>
-        <w:t>Result from the previous run with the given Brown Tagset: 0.7915</w:t>
-      </w:r>
-    </w:p>
-    <w:p>
-      <w:pPr>
-        <w:rPr>
-          <w:lang w:val="en-US"/>
-        </w:rPr>
-      </w:pPr>
-    </w:p>
-    <w:p>
-      <w:pPr>
-        <w:rPr>
-          <w:lang w:val="en-US"/>
-        </w:rPr>
-      </w:pPr>
-      <w:r>
-        <w:rPr>
-          <w:lang w:val="en-US"/>
-        </w:rPr>
-        <w:t xml:space="preserve">The large difference in the scores achieved by using two different tagsets might be a result of the different tags applied and their number, too. The Brown tagset uses 87 different tags to classify the parts of speech it encounters and therefore it is a very elaborate tagset. On the other hand, the Universal Tagset only applies 12 tags, which makes it a more reduced tool to use. However, this reduction to 12 “core” tags for classifying parts of speech might lead to higher accuracies in classification tasks, since </w:t>
-      </w:r>
-      <w:r>
-        <w:rPr>
-          <w:lang w:val="en-US"/>
-        </w:rPr>
-        <w:t xml:space="preserve">the tagger is then less prone to wrong tagging of words, or – to put it differently – the probability that the tagger tags a word correctly is higher when there are only 12 tags then when there are 87 tags to choose from. </w:t>
-      </w:r>
-      <w:r>
-        <w:rPr>
-          <w:lang w:val="en-US"/>
-        </w:rPr>
-        <w:t xml:space="preserve"> </w:t>
-      </w:r>
-    </w:p>
-    <w:p>
-      <w:pPr>
-        <w:rPr>
-          <w:lang w:val="en-US"/>
-        </w:rPr>
-      </w:pPr>
-    </w:p>
-    <w:p>
-      <w:pPr>
-        <w:pStyle w:val="berschrift2"/>
-        <w:rPr>
-          <w:lang w:val="en-US"/>
-        </w:rPr>
-      </w:pPr>
-      <w:r>
-        <w:rPr>
-          <w:highlight w:val="yellow"/>
-          <w:lang w:val="en-US"/>
-        </w:rPr>
-        <w:t>Part b</w:t>
-      </w:r>
-    </w:p>
-    <w:p>
-      <w:pPr>
-        <w:rPr>
-          <w:lang w:val="en-US"/>
-        </w:rPr>
-      </w:pPr>
-    </w:p>
-    <w:p>
-      <w:pPr>
-        <w:rPr>
-          <w:lang w:val="en-US"/>
-        </w:rPr>
-      </w:pPr>
-    </w:p>
-    <w:p>
-      <w:pPr>
-        <w:pStyle w:val="berschrift1"/>
-        <w:rPr>
-          <w:lang w:val="en-US"/>
-        </w:rPr>
-      </w:pPr>
-      <w:r>
-        <w:rPr>
-          <w:lang w:val="en-US"/>
-        </w:rPr>
-        <w:t>Exercise 2</w:t>
-      </w:r>
-    </w:p>
-    <w:p>
-      <w:pPr>
-        <w:pStyle w:val="berschrift2"/>
-        <w:rPr>
-          <w:lang w:val="en-US"/>
-        </w:rPr>
-      </w:pPr>
-      <w:r>
-        <w:rPr>
-          <w:lang w:val="en-US"/>
-        </w:rPr>
-        <w:t>Part a</w:t>
-      </w:r>
-    </w:p>
-    <w:p>
-      <w:pPr>
+        <w:t>tagset</w:t>
+      </w:r>
+      <w:proofErr w:type="spellEnd"/>
+      <w:r>
         <w:rPr>
           <w:i/>
           <w:iCs/>
           <w:lang w:val="en-US"/>
         </w:rPr>
-      </w:pPr>
+        <w:t xml:space="preserve"> in the introduction?</w:t>
+      </w:r>
       <w:r>
         <w:rPr>
           <w:i/>
           <w:iCs/>
           <w:lang w:val="en-US"/>
         </w:rPr>
-        <w:t>Train the ScikitConsecutivePosTagger on the *news_train* set and test on the *news_dev_test* set with the</w:t>
-      </w:r>
+        <w:br/>
+        <w:t xml:space="preserve">Why do you think one of the </w:t>
+      </w:r>
+      <w:proofErr w:type="spellStart"/>
       <w:r>
         <w:rPr>
           <w:i/>
           <w:iCs/>
           <w:lang w:val="en-US"/>
         </w:rPr>
-        <w:t xml:space="preserve"> </w:t>
-      </w:r>
+        <w:t>tagsets</w:t>
+      </w:r>
+      <w:proofErr w:type="spellEnd"/>
       <w:r>
         <w:rPr>
           <w:i/>
           <w:iCs/>
           <w:lang w:val="en-US"/>
         </w:rPr>
-        <w:t>*pos_features*. Do you get the same result as with the same data and features and the NLTK code in exercise 1a?</w:t>
+        <w:t xml:space="preserve"> yields higher scores than the other one?</w:t>
+      </w:r>
+    </w:p>
+    <w:p>
+      <w:pPr>
+        <w:rPr>
+          <w:lang w:val="en-US"/>
+        </w:rPr>
+      </w:pPr>
+    </w:p>
+    <w:p>
+      <w:pPr>
+        <w:rPr>
+          <w:b/>
+          <w:lang w:val="en-US"/>
+        </w:rPr>
+      </w:pPr>
+      <w:r>
+        <w:rPr>
+          <w:lang w:val="en-US"/>
+        </w:rPr>
+        <w:t>Result from the r</w:t>
+      </w:r>
+      <w:r>
+        <w:rPr>
+          <w:lang w:val="en-US"/>
+        </w:rPr>
+        <w:t>un</w:t>
+      </w:r>
+      <w:r>
+        <w:rPr>
+          <w:lang w:val="en-US"/>
+        </w:rPr>
+        <w:t xml:space="preserve">, using the Universal </w:t>
+      </w:r>
+      <w:proofErr w:type="spellStart"/>
+      <w:r>
+        <w:rPr>
+          <w:lang w:val="en-US"/>
+        </w:rPr>
+        <w:t>Tagset</w:t>
+      </w:r>
+      <w:proofErr w:type="spellEnd"/>
+      <w:r>
+        <w:rPr>
+          <w:lang w:val="en-US"/>
+        </w:rPr>
+        <w:t xml:space="preserve"> instead of the Brown </w:t>
+      </w:r>
+      <w:proofErr w:type="spellStart"/>
+      <w:r>
+        <w:rPr>
+          <w:lang w:val="en-US"/>
+        </w:rPr>
+        <w:t>Tagset</w:t>
+      </w:r>
+      <w:proofErr w:type="spellEnd"/>
+      <w:r>
+        <w:rPr>
+          <w:lang w:val="en-US"/>
+        </w:rPr>
+        <w:t xml:space="preserve">: </w:t>
+      </w:r>
+      <w:r>
+        <w:rPr>
+          <w:b/>
+          <w:lang w:val="en-US"/>
+        </w:rPr>
+        <w:t>0.</w:t>
+      </w:r>
+      <w:r>
+        <w:rPr>
+          <w:b/>
+          <w:lang w:val="en-US"/>
+        </w:rPr>
+        <w:t>8689</w:t>
+      </w:r>
+    </w:p>
+    <w:p>
+      <w:pPr>
+        <w:rPr>
+          <w:lang w:val="en-US"/>
+        </w:rPr>
+      </w:pPr>
+      <w:r>
+        <w:rPr>
+          <w:lang w:val="en-US"/>
+        </w:rPr>
+        <w:t xml:space="preserve">Result from the previous run with the given Brown </w:t>
+      </w:r>
+      <w:proofErr w:type="spellStart"/>
+      <w:r>
+        <w:rPr>
+          <w:lang w:val="en-US"/>
+        </w:rPr>
+        <w:t>Tagset</w:t>
+      </w:r>
+      <w:proofErr w:type="spellEnd"/>
+      <w:r>
+        <w:rPr>
+          <w:lang w:val="en-US"/>
+        </w:rPr>
+        <w:t>: 0.7915</w:t>
+      </w:r>
+    </w:p>
+    <w:p>
+      <w:pPr>
+        <w:rPr>
+          <w:lang w:val="en-US"/>
+        </w:rPr>
+      </w:pPr>
+    </w:p>
+    <w:p>
+      <w:pPr>
+        <w:rPr>
+          <w:lang w:val="en-US"/>
+        </w:rPr>
+      </w:pPr>
+      <w:r>
+        <w:rPr>
+          <w:lang w:val="en-US"/>
+        </w:rPr>
+        <w:t xml:space="preserve">The large difference in the scores achieved by using two different </w:t>
+      </w:r>
+      <w:proofErr w:type="spellStart"/>
+      <w:r>
+        <w:rPr>
+          <w:lang w:val="en-US"/>
+        </w:rPr>
+        <w:t>tagsets</w:t>
+      </w:r>
+      <w:proofErr w:type="spellEnd"/>
+      <w:r>
+        <w:rPr>
+          <w:lang w:val="en-US"/>
+        </w:rPr>
+        <w:t xml:space="preserve"> might be a result of the different tags applied and their number, too. The Brown </w:t>
+      </w:r>
+      <w:proofErr w:type="spellStart"/>
+      <w:r>
+        <w:rPr>
+          <w:lang w:val="en-US"/>
+        </w:rPr>
+        <w:t>tagset</w:t>
+      </w:r>
+      <w:proofErr w:type="spellEnd"/>
+      <w:r>
+        <w:rPr>
+          <w:lang w:val="en-US"/>
+        </w:rPr>
+        <w:t xml:space="preserve"> uses 87 different tags to classify the parts of speech it encounters and therefore it is a very elaborate </w:t>
+      </w:r>
+      <w:proofErr w:type="spellStart"/>
+      <w:r>
+        <w:rPr>
+          <w:lang w:val="en-US"/>
+        </w:rPr>
+        <w:t>tagset</w:t>
+      </w:r>
+      <w:proofErr w:type="spellEnd"/>
+      <w:r>
+        <w:rPr>
+          <w:lang w:val="en-US"/>
+        </w:rPr>
+        <w:t xml:space="preserve">. On the other hand, the Universal </w:t>
+      </w:r>
+      <w:proofErr w:type="spellStart"/>
+      <w:r>
+        <w:rPr>
+          <w:lang w:val="en-US"/>
+        </w:rPr>
+        <w:t>Tagset</w:t>
+      </w:r>
+      <w:proofErr w:type="spellEnd"/>
+      <w:r>
+        <w:rPr>
+          <w:lang w:val="en-US"/>
+        </w:rPr>
+        <w:t xml:space="preserve"> only applies 12 tags, which makes it a more reduced tool to use. However, this reduction to 12 “core” tags for classifying parts of speech might lead to higher accuracies in classification tasks, since </w:t>
+      </w:r>
+      <w:r>
+        <w:rPr>
+          <w:lang w:val="en-US"/>
+        </w:rPr>
+        <w:t xml:space="preserve">the tagger is then less prone to wrong tagging of words, or – to put it differently – the probability that the tagger tags a word correctly is higher when there are only 12 tags then when there are 87 tags to choose from. </w:t>
+      </w:r>
+      <w:r>
+        <w:rPr>
+          <w:lang w:val="en-US"/>
+        </w:rPr>
+        <w:t xml:space="preserve"> </w:t>
+      </w:r>
+    </w:p>
+    <w:p>
+      <w:pPr>
+        <w:rPr>
+          <w:lang w:val="en-US"/>
+        </w:rPr>
+      </w:pPr>
+    </w:p>
+    <w:p>
+      <w:pPr>
+        <w:pStyle w:val="berschrift2"/>
+        <w:rPr>
+          <w:lang w:val="en-US"/>
+        </w:rPr>
+      </w:pPr>
+      <w:r>
+        <w:rPr>
+          <w:highlight w:val="yellow"/>
+          <w:lang w:val="en-US"/>
+        </w:rPr>
+        <w:t>Part b</w:t>
+      </w:r>
+    </w:p>
+    <w:p>
+      <w:pPr>
+        <w:rPr>
+          <w:lang w:val="en-US"/>
+        </w:rPr>
+      </w:pPr>
+    </w:p>
+    <w:p>
+      <w:pPr>
+        <w:rPr>
+          <w:lang w:val="en-US"/>
+        </w:rPr>
+      </w:pPr>
+    </w:p>
+    <w:p>
+      <w:pPr>
+        <w:pStyle w:val="berschrift1"/>
+        <w:rPr>
+          <w:lang w:val="en-US"/>
+        </w:rPr>
+      </w:pPr>
+      <w:r>
+        <w:rPr>
+          <w:lang w:val="en-US"/>
+        </w:rPr>
+        <w:t>Exercise 2</w:t>
+      </w:r>
+    </w:p>
+    <w:p>
+      <w:pPr>
+        <w:pStyle w:val="berschrift2"/>
+        <w:rPr>
+          <w:lang w:val="en-US"/>
+        </w:rPr>
+      </w:pPr>
+      <w:r>
+        <w:rPr>
+          <w:lang w:val="en-US"/>
+        </w:rPr>
+        <w:t>Part a</w:t>
       </w:r>
     </w:p>
     <w:p>
@@ -258,31 +353,164 @@
           <w:lang w:val="en-US"/>
         </w:rPr>
       </w:pPr>
-    </w:p>
-    <w:p>
-      <w:pPr>
-        <w:rPr>
-          <w:lang w:val="en-US"/>
-        </w:rPr>
-      </w:pPr>
-      <w:r>
-        <w:rPr>
-          <w:lang w:val="en-US"/>
-        </w:rPr>
-        <w:t>Results from running the code on the ScikitConsecutivePosTagger: 0.857</w:t>
-      </w:r>
-    </w:p>
-    <w:p>
-      <w:pPr>
-        <w:rPr>
-          <w:lang w:val="en-US"/>
-        </w:rPr>
-      </w:pPr>
-      <w:r>
-        <w:rPr>
-          <w:lang w:val="en-US"/>
-        </w:rPr>
-        <w:t xml:space="preserve">The result when running the same data and features with the ScikitConsecutivePosTagger </w:t>
+      <w:r>
+        <w:rPr>
+          <w:i/>
+          <w:iCs/>
+          <w:lang w:val="en-US"/>
+        </w:rPr>
+        <w:t xml:space="preserve">Train the </w:t>
+      </w:r>
+      <w:proofErr w:type="spellStart"/>
+      <w:r>
+        <w:rPr>
+          <w:i/>
+          <w:iCs/>
+          <w:lang w:val="en-US"/>
+        </w:rPr>
+        <w:t>ScikitConsecutivePosTagger</w:t>
+      </w:r>
+      <w:proofErr w:type="spellEnd"/>
+      <w:r>
+        <w:rPr>
+          <w:i/>
+          <w:iCs/>
+          <w:lang w:val="en-US"/>
+        </w:rPr>
+        <w:t xml:space="preserve"> on the *</w:t>
+      </w:r>
+      <w:proofErr w:type="spellStart"/>
+      <w:r>
+        <w:rPr>
+          <w:i/>
+          <w:iCs/>
+          <w:lang w:val="en-US"/>
+        </w:rPr>
+        <w:t>news_train</w:t>
+      </w:r>
+      <w:proofErr w:type="spellEnd"/>
+      <w:r>
+        <w:rPr>
+          <w:i/>
+          <w:iCs/>
+          <w:lang w:val="en-US"/>
+        </w:rPr>
+        <w:t>* set and test on the *</w:t>
+      </w:r>
+      <w:proofErr w:type="spellStart"/>
+      <w:r>
+        <w:rPr>
+          <w:i/>
+          <w:iCs/>
+          <w:lang w:val="en-US"/>
+        </w:rPr>
+        <w:t>news_dev_test</w:t>
+      </w:r>
+      <w:proofErr w:type="spellEnd"/>
+      <w:r>
+        <w:rPr>
+          <w:i/>
+          <w:iCs/>
+          <w:lang w:val="en-US"/>
+        </w:rPr>
+        <w:t>* set with the</w:t>
+      </w:r>
+      <w:r>
+        <w:rPr>
+          <w:i/>
+          <w:iCs/>
+          <w:lang w:val="en-US"/>
+        </w:rPr>
+        <w:t xml:space="preserve"> </w:t>
+      </w:r>
+      <w:r>
+        <w:rPr>
+          <w:i/>
+          <w:iCs/>
+          <w:lang w:val="en-US"/>
+        </w:rPr>
+        <w:t>*</w:t>
+      </w:r>
+      <w:proofErr w:type="spellStart"/>
+      <w:r>
+        <w:rPr>
+          <w:i/>
+          <w:iCs/>
+          <w:lang w:val="en-US"/>
+        </w:rPr>
+        <w:t>pos_features</w:t>
+      </w:r>
+      <w:proofErr w:type="spellEnd"/>
+      <w:r>
+        <w:rPr>
+          <w:i/>
+          <w:iCs/>
+          <w:lang w:val="en-US"/>
+        </w:rPr>
+        <w:t>*. Do you get the same result as with the same data and features and the NLTK code in exercise 1a?</w:t>
+      </w:r>
+    </w:p>
+    <w:p>
+      <w:pPr>
+        <w:rPr>
+          <w:i/>
+          <w:iCs/>
+          <w:lang w:val="en-US"/>
+        </w:rPr>
+      </w:pPr>
+    </w:p>
+    <w:p>
+      <w:pPr>
+        <w:rPr>
+          <w:lang w:val="en-US"/>
+        </w:rPr>
+      </w:pPr>
+      <w:r>
+        <w:rPr>
+          <w:lang w:val="en-US"/>
+        </w:rPr>
+        <w:t xml:space="preserve">Results from running the code on the </w:t>
+      </w:r>
+      <w:proofErr w:type="spellStart"/>
+      <w:r>
+        <w:rPr>
+          <w:lang w:val="en-US"/>
+        </w:rPr>
+        <w:t>ScikitConsecutivePosTagger</w:t>
+      </w:r>
+      <w:proofErr w:type="spellEnd"/>
+      <w:r>
+        <w:rPr>
+          <w:lang w:val="en-US"/>
+        </w:rPr>
+        <w:t>: 0.857</w:t>
+      </w:r>
+    </w:p>
+    <w:p>
+      <w:pPr>
+        <w:rPr>
+          <w:lang w:val="en-US"/>
+        </w:rPr>
+      </w:pPr>
+      <w:r>
+        <w:rPr>
+          <w:lang w:val="en-US"/>
+        </w:rPr>
+        <w:t xml:space="preserve">The result when running the same data and features with the </w:t>
+      </w:r>
+      <w:proofErr w:type="spellStart"/>
+      <w:r>
+        <w:rPr>
+          <w:lang w:val="en-US"/>
+        </w:rPr>
+        <w:t>ScikitConsecutivePosTagger</w:t>
+      </w:r>
+      <w:proofErr w:type="spellEnd"/>
+      <w:r>
+        <w:rPr>
+          <w:lang w:val="en-US"/>
+        </w:rPr>
+        <w:t xml:space="preserve"> </w:t>
       </w:r>
       <w:r>
         <w:rPr>
@@ -379,8 +607,17 @@
                 <w:b/>
                 <w:lang w:val="en-US"/>
               </w:rPr>
-              <w:t>Value of alpha-parameter with BernoulliNB</w:t>
-            </w:r>
+              <w:t xml:space="preserve">Value of alpha-parameter with </w:t>
+            </w:r>
+            <w:proofErr w:type="spellStart"/>
+            <w:r>
+              <w:rPr>
+                <w:b/>
+                <w:lang w:val="en-US"/>
+              </w:rPr>
+              <w:t>BernoulliNB</w:t>
+            </w:r>
+            <w:proofErr w:type="spellEnd"/>
           </w:p>
         </w:tc>
         <w:tc>
@@ -740,7 +977,21 @@
         <w:rPr>
           <w:lang w:val="en-US"/>
         </w:rPr>
-        <w:t xml:space="preserve"> word’s most common POS-tag to </w:t>
+        <w:t xml:space="preserve"> </w:t>
+      </w:r>
+      <w:proofErr w:type="spellStart"/>
+      <w:r>
+        <w:rPr>
+          <w:lang w:val="en-US"/>
+        </w:rPr>
+        <w:t>word’s</w:t>
+      </w:r>
+      <w:proofErr w:type="spellEnd"/>
+      <w:r>
+        <w:rPr>
+          <w:lang w:val="en-US"/>
+        </w:rPr>
+        <w:t xml:space="preserve"> most common POS-tag to </w:t>
       </w:r>
       <w:r>
         <w:rPr>
@@ -785,8 +1036,17 @@
                 <w:b/>
                 <w:lang w:val="en-US"/>
               </w:rPr>
-              <w:t>Value of alpha-parameter with BernoulliNB</w:t>
-            </w:r>
+              <w:t xml:space="preserve">Value of alpha-parameter with </w:t>
+            </w:r>
+            <w:proofErr w:type="spellStart"/>
+            <w:r>
+              <w:rPr>
+                <w:b/>
+                <w:lang w:val="en-US"/>
+              </w:rPr>
+              <w:t>BernoulliNB</w:t>
+            </w:r>
+            <w:proofErr w:type="spellEnd"/>
           </w:p>
         </w:tc>
         <w:tc>
@@ -1308,7 +1568,21 @@
         <w:rPr>
           <w:lang w:val="en-US"/>
         </w:rPr>
-        <w:t xml:space="preserve">Running this experiment with the extended feature extractor and various alpha-values, the best results are achieved when using alpha=0.0001. In general, the extended feature extractor performs better than the not-extended one which only looks at the previous word instead of the previous and current word. </w:t>
+        <w:t xml:space="preserve">Running this experiment with the extended feature extractor and various alpha-values, the best results are achieved when using alpha=0.0001. In general, the extended feature extractor performs better than the not-extended one which only looks at the previous </w:t>
+      </w:r>
+      <w:proofErr w:type="gramStart"/>
+      <w:r>
+        <w:rPr>
+          <w:lang w:val="en-US"/>
+        </w:rPr>
+        <w:t>word</w:t>
+      </w:r>
+      <w:proofErr w:type="gramEnd"/>
+      <w:r>
+        <w:rPr>
+          <w:lang w:val="en-US"/>
+        </w:rPr>
+        <w:t xml:space="preserve"> instead of the previous and current word. </w:t>
       </w:r>
     </w:p>
     <w:p>
@@ -2243,6 +2517,796 @@
     <w:p>
       <w:pPr>
         <w:rPr>
+          <w:lang w:val="es-ES"/>
+        </w:rPr>
+      </w:pPr>
+      <w:r>
+        <w:rPr>
+          <w:lang w:val="es-ES"/>
+        </w:rPr>
+        <w:t xml:space="preserve">     |                             C           N           P           V       |</w:t>
+      </w:r>
+    </w:p>
+    <w:p>
+      <w:pPr>
+        <w:rPr>
+          <w:lang w:val="es-ES"/>
+        </w:rPr>
+      </w:pPr>
+      <w:r>
+        <w:rPr>
+          <w:lang w:val="es-ES"/>
+        </w:rPr>
+        <w:t xml:space="preserve">     |           A     A     A     O     D     O     N     R     P     E       |</w:t>
+      </w:r>
+    </w:p>
+    <w:p>
+      <w:pPr>
+        <w:rPr>
+          <w:lang w:val="es-ES"/>
+        </w:rPr>
+      </w:pPr>
+      <w:r>
+        <w:rPr>
+          <w:lang w:val="es-ES"/>
+        </w:rPr>
+        <w:t xml:space="preserve">     |           D     D     D     N     E     U     U     O     R     R       |</w:t>
+      </w:r>
+    </w:p>
+    <w:p>
+      <w:r>
+        <w:rPr>
+          <w:lang w:val="es-ES"/>
+        </w:rPr>
+        <w:t xml:space="preserve">     </w:t>
+      </w:r>
+      <w:r>
+        <w:t>|     .     J     P     V     J     T     N     M     N     T     B     X |</w:t>
+      </w:r>
+    </w:p>
+    <w:p>
+      <w:pPr>
+        <w:rPr>
+          <w:lang w:val="en-US"/>
+        </w:rPr>
+      </w:pPr>
+      <w:r>
+        <w:rPr>
+          <w:lang w:val="en-US"/>
+        </w:rPr>
+        <w:t>-----+-------------------------------------------------------------------------+</w:t>
+      </w:r>
+    </w:p>
+    <w:p>
+      <w:pPr>
+        <w:rPr>
+          <w:lang w:val="en-US"/>
+        </w:rPr>
+      </w:pPr>
+      <w:r>
+        <w:rPr>
+          <w:lang w:val="en-US"/>
+        </w:rPr>
+        <w:t xml:space="preserve">   . |&lt;12724&gt;  </w:t>
+      </w:r>
+      <w:proofErr w:type="gramStart"/>
+      <w:r>
+        <w:rPr>
+          <w:lang w:val="en-US"/>
+        </w:rPr>
+        <w:t xml:space="preserve">  .</w:t>
+      </w:r>
+      <w:proofErr w:type="gramEnd"/>
+      <w:r>
+        <w:rPr>
+          <w:lang w:val="en-US"/>
+        </w:rPr>
+        <w:t xml:space="preserve">     .     .     .     .     .     .     .     .     .     . |</w:t>
+      </w:r>
+    </w:p>
+    <w:p>
+      <w:pPr>
+        <w:rPr>
+          <w:lang w:val="en-US"/>
+        </w:rPr>
+      </w:pPr>
+      <w:r>
+        <w:rPr>
+          <w:lang w:val="en-US"/>
+        </w:rPr>
+        <w:t xml:space="preserve"> ADJ |   </w:t>
+      </w:r>
+      <w:proofErr w:type="gramStart"/>
+      <w:r>
+        <w:rPr>
+          <w:lang w:val="en-US"/>
+        </w:rPr>
+        <w:t xml:space="preserve">  .</w:t>
+      </w:r>
+      <w:proofErr w:type="gramEnd"/>
+      <w:r>
+        <w:rPr>
+          <w:lang w:val="en-US"/>
+        </w:rPr>
+        <w:t xml:space="preserve"> &lt;6539&gt;    2   161   </w:t>
+      </w:r>
+      <w:proofErr w:type="gramStart"/>
+      <w:r>
+        <w:rPr>
+          <w:lang w:val="en-US"/>
+        </w:rPr>
+        <w:t xml:space="preserve">  .</w:t>
+      </w:r>
+      <w:proofErr w:type="gramEnd"/>
+      <w:r>
+        <w:rPr>
+          <w:lang w:val="en-US"/>
+        </w:rPr>
+        <w:t xml:space="preserve">     .   374     2   </w:t>
+      </w:r>
+      <w:proofErr w:type="gramStart"/>
+      <w:r>
+        <w:rPr>
+          <w:lang w:val="en-US"/>
+        </w:rPr>
+        <w:t xml:space="preserve">  .</w:t>
+      </w:r>
+      <w:proofErr w:type="gramEnd"/>
+      <w:r>
+        <w:rPr>
+          <w:lang w:val="en-US"/>
+        </w:rPr>
+        <w:t xml:space="preserve">     4   162   </w:t>
+      </w:r>
+      <w:proofErr w:type="gramStart"/>
+      <w:r>
+        <w:rPr>
+          <w:lang w:val="en-US"/>
+        </w:rPr>
+        <w:t xml:space="preserve">  .</w:t>
+      </w:r>
+      <w:proofErr w:type="gramEnd"/>
+      <w:r>
+        <w:rPr>
+          <w:lang w:val="en-US"/>
+        </w:rPr>
+        <w:t xml:space="preserve"> |</w:t>
+      </w:r>
+    </w:p>
+    <w:p>
+      <w:pPr>
+        <w:rPr>
+          <w:lang w:val="en-US"/>
+        </w:rPr>
+      </w:pPr>
+      <w:r>
+        <w:rPr>
+          <w:lang w:val="en-US"/>
+        </w:rPr>
+        <w:t xml:space="preserve"> ADP |     1    11&lt;12547&gt;   70     5    16     8   </w:t>
+      </w:r>
+      <w:proofErr w:type="gramStart"/>
+      <w:r>
+        <w:rPr>
+          <w:lang w:val="en-US"/>
+        </w:rPr>
+        <w:t xml:space="preserve">  .</w:t>
+      </w:r>
+      <w:proofErr w:type="gramEnd"/>
+      <w:r>
+        <w:rPr>
+          <w:lang w:val="en-US"/>
+        </w:rPr>
+        <w:t xml:space="preserve">    15   189    17   </w:t>
+      </w:r>
+      <w:proofErr w:type="gramStart"/>
+      <w:r>
+        <w:rPr>
+          <w:lang w:val="en-US"/>
+        </w:rPr>
+        <w:t xml:space="preserve">  .</w:t>
+      </w:r>
+      <w:proofErr w:type="gramEnd"/>
+      <w:r>
+        <w:rPr>
+          <w:lang w:val="en-US"/>
+        </w:rPr>
+        <w:t xml:space="preserve"> |</w:t>
+      </w:r>
+    </w:p>
+    <w:p>
+      <w:pPr>
+        <w:rPr>
+          <w:lang w:val="en-US"/>
+        </w:rPr>
+      </w:pPr>
+      <w:r>
+        <w:rPr>
+          <w:lang w:val="en-US"/>
+        </w:rPr>
+        <w:t xml:space="preserve"> ADV |   </w:t>
+      </w:r>
+      <w:proofErr w:type="gramStart"/>
+      <w:r>
+        <w:rPr>
+          <w:lang w:val="en-US"/>
+        </w:rPr>
+        <w:t xml:space="preserve">  .</w:t>
+      </w:r>
+      <w:proofErr w:type="gramEnd"/>
+      <w:r>
+        <w:rPr>
+          <w:lang w:val="en-US"/>
+        </w:rPr>
+        <w:t xml:space="preserve">   211   113 &lt;4406&gt;    9     8    47   </w:t>
+      </w:r>
+      <w:proofErr w:type="gramStart"/>
+      <w:r>
+        <w:rPr>
+          <w:lang w:val="en-US"/>
+        </w:rPr>
+        <w:t xml:space="preserve">  .</w:t>
+      </w:r>
+      <w:proofErr w:type="gramEnd"/>
+      <w:r>
+        <w:rPr>
+          <w:lang w:val="en-US"/>
+        </w:rPr>
+        <w:t xml:space="preserve">     .    20    17   </w:t>
+      </w:r>
+      <w:proofErr w:type="gramStart"/>
+      <w:r>
+        <w:rPr>
+          <w:lang w:val="en-US"/>
+        </w:rPr>
+        <w:t xml:space="preserve">  .</w:t>
+      </w:r>
+      <w:proofErr w:type="gramEnd"/>
+      <w:r>
+        <w:rPr>
+          <w:lang w:val="en-US"/>
+        </w:rPr>
+        <w:t xml:space="preserve"> |</w:t>
+      </w:r>
+    </w:p>
+    <w:p>
+      <w:pPr>
+        <w:rPr>
+          <w:lang w:val="en-US"/>
+        </w:rPr>
+      </w:pPr>
+      <w:r>
+        <w:rPr>
+          <w:lang w:val="en-US"/>
+        </w:rPr>
+        <w:t xml:space="preserve">CONJ |   </w:t>
+      </w:r>
+      <w:proofErr w:type="gramStart"/>
+      <w:r>
+        <w:rPr>
+          <w:lang w:val="en-US"/>
+        </w:rPr>
+        <w:t xml:space="preserve">  .</w:t>
+      </w:r>
+      <w:proofErr w:type="gramEnd"/>
+      <w:r>
+        <w:rPr>
+          <w:lang w:val="en-US"/>
+        </w:rPr>
+        <w:t xml:space="preserve">     .     .     7 &lt;3225&gt;    1   </w:t>
+      </w:r>
+      <w:proofErr w:type="gramStart"/>
+      <w:r>
+        <w:rPr>
+          <w:lang w:val="en-US"/>
+        </w:rPr>
+        <w:t xml:space="preserve">  .</w:t>
+      </w:r>
+      <w:proofErr w:type="gramEnd"/>
+      <w:r>
+        <w:rPr>
+          <w:lang w:val="en-US"/>
+        </w:rPr>
+        <w:t xml:space="preserve">     .     .     .     1   </w:t>
+      </w:r>
+      <w:proofErr w:type="gramStart"/>
+      <w:r>
+        <w:rPr>
+          <w:lang w:val="en-US"/>
+        </w:rPr>
+        <w:t xml:space="preserve">  .</w:t>
+      </w:r>
+      <w:proofErr w:type="gramEnd"/>
+      <w:r>
+        <w:rPr>
+          <w:lang w:val="en-US"/>
+        </w:rPr>
+        <w:t xml:space="preserve"> |</w:t>
+      </w:r>
+    </w:p>
+    <w:p>
+      <w:pPr>
+        <w:rPr>
+          <w:lang w:val="en-US"/>
+        </w:rPr>
+      </w:pPr>
+      <w:r>
+        <w:rPr>
+          <w:lang w:val="en-US"/>
+        </w:rPr>
+        <w:t xml:space="preserve"> DET |   </w:t>
+      </w:r>
+      <w:proofErr w:type="gramStart"/>
+      <w:r>
+        <w:rPr>
+          <w:lang w:val="en-US"/>
+        </w:rPr>
+        <w:t xml:space="preserve">  .</w:t>
+      </w:r>
+      <w:proofErr w:type="gramEnd"/>
+      <w:r>
+        <w:rPr>
+          <w:lang w:val="en-US"/>
+        </w:rPr>
+        <w:t xml:space="preserve">     1    34    14     3&lt;12083&gt;   13   </w:t>
+      </w:r>
+      <w:proofErr w:type="gramStart"/>
+      <w:r>
+        <w:rPr>
+          <w:lang w:val="en-US"/>
+        </w:rPr>
+        <w:t xml:space="preserve">  .</w:t>
+      </w:r>
+      <w:proofErr w:type="gramEnd"/>
+      <w:r>
+        <w:rPr>
+          <w:lang w:val="en-US"/>
+        </w:rPr>
+        <w:t xml:space="preserve">    26   </w:t>
+      </w:r>
+      <w:proofErr w:type="gramStart"/>
+      <w:r>
+        <w:rPr>
+          <w:lang w:val="en-US"/>
+        </w:rPr>
+        <w:t xml:space="preserve">  .</w:t>
+      </w:r>
+      <w:proofErr w:type="gramEnd"/>
+      <w:r>
+        <w:rPr>
+          <w:lang w:val="en-US"/>
+        </w:rPr>
+        <w:t xml:space="preserve">     .     . |</w:t>
+      </w:r>
+    </w:p>
+    <w:p>
+      <w:pPr>
+        <w:rPr>
+          <w:lang w:val="en-US"/>
+        </w:rPr>
+      </w:pPr>
+      <w:r>
+        <w:rPr>
+          <w:lang w:val="en-US"/>
+        </w:rPr>
+        <w:t xml:space="preserve">NOUN |   </w:t>
+      </w:r>
+      <w:proofErr w:type="gramStart"/>
+      <w:r>
+        <w:rPr>
+          <w:lang w:val="en-US"/>
+        </w:rPr>
+        <w:t xml:space="preserve">  .</w:t>
+      </w:r>
+      <w:proofErr w:type="gramEnd"/>
+      <w:r>
+        <w:rPr>
+          <w:lang w:val="en-US"/>
+        </w:rPr>
+        <w:t xml:space="preserve">   294     5    39   </w:t>
+      </w:r>
+      <w:proofErr w:type="gramStart"/>
+      <w:r>
+        <w:rPr>
+          <w:lang w:val="en-US"/>
+        </w:rPr>
+        <w:t xml:space="preserve">  .</w:t>
+      </w:r>
+      <w:proofErr w:type="gramEnd"/>
+      <w:r>
+        <w:rPr>
+          <w:lang w:val="en-US"/>
+        </w:rPr>
+        <w:t xml:space="preserve">     3&lt;23724&gt;   41     2     7   244     7 |</w:t>
+      </w:r>
+    </w:p>
+    <w:p>
+      <w:pPr>
+        <w:rPr>
+          <w:lang w:val="en-US"/>
+        </w:rPr>
+      </w:pPr>
+      <w:r>
+        <w:rPr>
+          <w:lang w:val="en-US"/>
+        </w:rPr>
+        <w:t xml:space="preserve"> NUM |   </w:t>
+      </w:r>
+      <w:proofErr w:type="gramStart"/>
+      <w:r>
+        <w:rPr>
+          <w:lang w:val="en-US"/>
+        </w:rPr>
+        <w:t xml:space="preserve">  .</w:t>
+      </w:r>
+      <w:proofErr w:type="gramEnd"/>
+      <w:r>
+        <w:rPr>
+          <w:lang w:val="en-US"/>
+        </w:rPr>
+        <w:t xml:space="preserve">     5     1   </w:t>
+      </w:r>
+      <w:proofErr w:type="gramStart"/>
+      <w:r>
+        <w:rPr>
+          <w:lang w:val="en-US"/>
+        </w:rPr>
+        <w:t xml:space="preserve">  .</w:t>
+      </w:r>
+      <w:proofErr w:type="gramEnd"/>
+      <w:r>
+        <w:rPr>
+          <w:lang w:val="en-US"/>
+        </w:rPr>
+        <w:t xml:space="preserve">     .     .    36 &lt;1242&gt;  </w:t>
+      </w:r>
+      <w:proofErr w:type="gramStart"/>
+      <w:r>
+        <w:rPr>
+          <w:lang w:val="en-US"/>
+        </w:rPr>
+        <w:t xml:space="preserve">  .</w:t>
+      </w:r>
+      <w:proofErr w:type="gramEnd"/>
+      <w:r>
+        <w:rPr>
+          <w:lang w:val="en-US"/>
+        </w:rPr>
+        <w:t xml:space="preserve">     .     2   </w:t>
+      </w:r>
+      <w:proofErr w:type="gramStart"/>
+      <w:r>
+        <w:rPr>
+          <w:lang w:val="en-US"/>
+        </w:rPr>
+        <w:t xml:space="preserve">  .</w:t>
+      </w:r>
+      <w:proofErr w:type="gramEnd"/>
+      <w:r>
+        <w:rPr>
+          <w:lang w:val="en-US"/>
+        </w:rPr>
+        <w:t xml:space="preserve"> |</w:t>
+      </w:r>
+    </w:p>
+    <w:p>
+      <w:pPr>
+        <w:rPr>
+          <w:lang w:val="en-US"/>
+        </w:rPr>
+      </w:pPr>
+      <w:r>
+        <w:rPr>
+          <w:lang w:val="en-US"/>
+        </w:rPr>
+        <w:t xml:space="preserve">PRON |   </w:t>
+      </w:r>
+      <w:proofErr w:type="gramStart"/>
+      <w:r>
+        <w:rPr>
+          <w:lang w:val="en-US"/>
+        </w:rPr>
+        <w:t xml:space="preserve">  .</w:t>
+      </w:r>
+      <w:proofErr w:type="gramEnd"/>
+      <w:r>
+        <w:rPr>
+          <w:lang w:val="en-US"/>
+        </w:rPr>
+        <w:t xml:space="preserve">     .    49     3   </w:t>
+      </w:r>
+      <w:proofErr w:type="gramStart"/>
+      <w:r>
+        <w:rPr>
+          <w:lang w:val="en-US"/>
+        </w:rPr>
+        <w:t xml:space="preserve">  .</w:t>
+      </w:r>
+      <w:proofErr w:type="gramEnd"/>
+      <w:r>
+        <w:rPr>
+          <w:lang w:val="en-US"/>
+        </w:rPr>
+        <w:t xml:space="preserve">    33     9   </w:t>
+      </w:r>
+      <w:proofErr w:type="gramStart"/>
+      <w:r>
+        <w:rPr>
+          <w:lang w:val="en-US"/>
+        </w:rPr>
+        <w:t xml:space="preserve">  .</w:t>
+      </w:r>
+      <w:proofErr w:type="gramEnd"/>
+      <w:r>
+        <w:rPr>
+          <w:lang w:val="en-US"/>
+        </w:rPr>
+        <w:t xml:space="preserve"> &lt;3983&gt;  </w:t>
+      </w:r>
+      <w:proofErr w:type="gramStart"/>
+      <w:r>
+        <w:rPr>
+          <w:lang w:val="en-US"/>
+        </w:rPr>
+        <w:t xml:space="preserve">  .</w:t>
+      </w:r>
+      <w:proofErr w:type="gramEnd"/>
+      <w:r>
+        <w:rPr>
+          <w:lang w:val="en-US"/>
+        </w:rPr>
+        <w:t xml:space="preserve">     1     1 |</w:t>
+      </w:r>
+    </w:p>
+    <w:p>
+      <w:pPr>
+        <w:rPr>
+          <w:lang w:val="en-US"/>
+        </w:rPr>
+      </w:pPr>
+      <w:r>
+        <w:rPr>
+          <w:lang w:val="en-US"/>
+        </w:rPr>
+        <w:t xml:space="preserve"> PRT |   </w:t>
+      </w:r>
+      <w:proofErr w:type="gramStart"/>
+      <w:r>
+        <w:rPr>
+          <w:lang w:val="en-US"/>
+        </w:rPr>
+        <w:t xml:space="preserve">  .</w:t>
+      </w:r>
+      <w:proofErr w:type="gramEnd"/>
+      <w:r>
+        <w:rPr>
+          <w:lang w:val="en-US"/>
+        </w:rPr>
+        <w:t xml:space="preserve">     3   102    10   </w:t>
+      </w:r>
+      <w:proofErr w:type="gramStart"/>
+      <w:r>
+        <w:rPr>
+          <w:lang w:val="en-US"/>
+        </w:rPr>
+        <w:t xml:space="preserve">  .</w:t>
+      </w:r>
+      <w:proofErr w:type="gramEnd"/>
+      <w:r>
+        <w:rPr>
+          <w:lang w:val="en-US"/>
+        </w:rPr>
+        <w:t xml:space="preserve">     2    35   </w:t>
+      </w:r>
+      <w:proofErr w:type="gramStart"/>
+      <w:r>
+        <w:rPr>
+          <w:lang w:val="en-US"/>
+        </w:rPr>
+        <w:t xml:space="preserve">  .</w:t>
+      </w:r>
+      <w:proofErr w:type="gramEnd"/>
+      <w:r>
+        <w:rPr>
+          <w:lang w:val="en-US"/>
+        </w:rPr>
+        <w:t xml:space="preserve">     2 &lt;2387&gt;    3   </w:t>
+      </w:r>
+      <w:proofErr w:type="gramStart"/>
+      <w:r>
+        <w:rPr>
+          <w:lang w:val="en-US"/>
+        </w:rPr>
+        <w:t xml:space="preserve">  .</w:t>
+      </w:r>
+      <w:proofErr w:type="gramEnd"/>
+      <w:r>
+        <w:rPr>
+          <w:lang w:val="en-US"/>
+        </w:rPr>
+        <w:t xml:space="preserve"> |</w:t>
+      </w:r>
+    </w:p>
+    <w:p>
+      <w:pPr>
+        <w:rPr>
+          <w:lang w:val="en-US"/>
+        </w:rPr>
+      </w:pPr>
+      <w:r>
+        <w:rPr>
+          <w:lang w:val="en-US"/>
+        </w:rPr>
+        <w:t xml:space="preserve">VERB |   </w:t>
+      </w:r>
+      <w:proofErr w:type="gramStart"/>
+      <w:r>
+        <w:rPr>
+          <w:lang w:val="en-US"/>
+        </w:rPr>
+        <w:t xml:space="preserve">  .</w:t>
+      </w:r>
+      <w:proofErr w:type="gramEnd"/>
+      <w:r>
+        <w:rPr>
+          <w:lang w:val="en-US"/>
+        </w:rPr>
+        <w:t xml:space="preserve">    83    11    16   </w:t>
+      </w:r>
+      <w:proofErr w:type="gramStart"/>
+      <w:r>
+        <w:rPr>
+          <w:lang w:val="en-US"/>
+        </w:rPr>
+        <w:t xml:space="preserve">  .</w:t>
+      </w:r>
+      <w:proofErr w:type="gramEnd"/>
+      <w:r>
+        <w:rPr>
+          <w:lang w:val="en-US"/>
+        </w:rPr>
+        <w:t xml:space="preserve">     2   426   </w:t>
+      </w:r>
+      <w:proofErr w:type="gramStart"/>
+      <w:r>
+        <w:rPr>
+          <w:lang w:val="en-US"/>
+        </w:rPr>
+        <w:t xml:space="preserve">  .</w:t>
+      </w:r>
+      <w:proofErr w:type="gramEnd"/>
+      <w:r>
+        <w:rPr>
+          <w:lang w:val="en-US"/>
+        </w:rPr>
+        <w:t xml:space="preserve">     .     4&lt;15317&gt;  </w:t>
+      </w:r>
+      <w:proofErr w:type="gramStart"/>
+      <w:r>
+        <w:rPr>
+          <w:lang w:val="en-US"/>
+        </w:rPr>
+        <w:t xml:space="preserve">  .</w:t>
+      </w:r>
+      <w:proofErr w:type="gramEnd"/>
+      <w:r>
+        <w:rPr>
+          <w:lang w:val="en-US"/>
+        </w:rPr>
+        <w:t xml:space="preserve"> |</w:t>
+      </w:r>
+    </w:p>
+    <w:p>
+      <w:pPr>
+        <w:rPr>
+          <w:lang w:val="en-US"/>
+        </w:rPr>
+      </w:pPr>
+      <w:r>
+        <w:rPr>
+          <w:lang w:val="en-US"/>
+        </w:rPr>
+        <w:t xml:space="preserve">   X |     5     5     4     1   </w:t>
+      </w:r>
+      <w:proofErr w:type="gramStart"/>
+      <w:r>
+        <w:rPr>
+          <w:lang w:val="en-US"/>
+        </w:rPr>
+        <w:t xml:space="preserve">  .</w:t>
+      </w:r>
+      <w:proofErr w:type="gramEnd"/>
+      <w:r>
+        <w:rPr>
+          <w:lang w:val="en-US"/>
+        </w:rPr>
+        <w:t xml:space="preserve">     3    74   </w:t>
+      </w:r>
+      <w:proofErr w:type="gramStart"/>
+      <w:r>
+        <w:rPr>
+          <w:lang w:val="en-US"/>
+        </w:rPr>
+        <w:t xml:space="preserve">  .</w:t>
+      </w:r>
+      <w:proofErr w:type="gramEnd"/>
+      <w:r>
+        <w:rPr>
+          <w:lang w:val="en-US"/>
+        </w:rPr>
+        <w:t xml:space="preserve">     3   </w:t>
+      </w:r>
+      <w:proofErr w:type="gramStart"/>
+      <w:r>
+        <w:rPr>
+          <w:lang w:val="en-US"/>
+        </w:rPr>
+        <w:t xml:space="preserve">  .</w:t>
+      </w:r>
+      <w:proofErr w:type="gramEnd"/>
+      <w:r>
+        <w:rPr>
+          <w:lang w:val="en-US"/>
+        </w:rPr>
+        <w:t xml:space="preserve">     4   &lt;28&gt;|</w:t>
+      </w:r>
+    </w:p>
+    <w:p>
+      <w:pPr>
+        <w:rPr>
+          <w:lang w:val="en-US"/>
+        </w:rPr>
+      </w:pPr>
+      <w:r>
+        <w:rPr>
+          <w:lang w:val="en-US"/>
+        </w:rPr>
+        <w:t>-----+-------------------------------------------------------------------------+</w:t>
+      </w:r>
+    </w:p>
+    <w:p>
+      <w:pPr>
+        <w:rPr>
+          <w:lang w:val="en-US"/>
+        </w:rPr>
+      </w:pPr>
+      <w:r>
+        <w:rPr>
+          <w:lang w:val="en-US"/>
+        </w:rPr>
+        <w:t>(row = reference; col = test)</w:t>
+      </w:r>
+    </w:p>
+    <w:p>
+      <w:pPr>
+        <w:rPr>
+          <w:lang w:val="en-US"/>
+        </w:rPr>
+      </w:pPr>
+    </w:p>
+    <w:p>
+      <w:pPr>
+        <w:pStyle w:val="berschrift2"/>
+        <w:rPr>
+          <w:lang w:val="en-US"/>
+        </w:rPr>
+      </w:pPr>
+      <w:r>
+        <w:rPr>
+          <w:lang w:val="en-US"/>
+        </w:rPr>
+        <w:t xml:space="preserve">Part </w:t>
+      </w:r>
+      <w:r>
+        <w:rPr>
+          <w:lang w:val="en-US"/>
+        </w:rPr>
+        <w:t>b</w:t>
+      </w:r>
+    </w:p>
+    <w:p>
+      <w:pPr>
+        <w:rPr>
           <w:lang w:val="en-US"/>
         </w:rPr>
       </w:pPr>
@@ -2276,6 +3340,7 @@
         <w:rPr>
           <w:lang w:val="en-US"/>
         </w:rPr>
+        <w:lastRenderedPageBreak/>
         <w:t xml:space="preserve">   . | 0.9995 | 1.0000 | 0.9998</w:t>
       </w:r>
     </w:p>
@@ -2420,33 +3485,6 @@
           <w:lang w:val="en-US"/>
         </w:rPr>
         <w:t xml:space="preserve">   X | 0.7778 | 0.2205 | 0.3436</w:t>
-      </w:r>
-    </w:p>
-    <w:p>
-      <w:pPr>
-        <w:rPr>
-          <w:lang w:val="en-US"/>
-        </w:rPr>
-      </w:pPr>
-    </w:p>
-    <w:p>
-      <w:pPr>
-        <w:pStyle w:val="berschrift2"/>
-        <w:rPr>
-          <w:lang w:val="en-US"/>
-        </w:rPr>
-      </w:pPr>
-      <w:r>
-        <w:rPr>
-          <w:lang w:val="en-US"/>
-        </w:rPr>
-        <w:t xml:space="preserve">Part </w:t>
-      </w:r>
-      <w:r>
-        <w:rPr>
-          <w:lang w:val="en-US"/>
-        </w:rPr>
-        <w:t>b</w:t>
       </w:r>
     </w:p>
     <w:p>
@@ -2595,8 +3633,21 @@
     <w:pPr>
       <w:pStyle w:val="Kopfzeile"/>
     </w:pPr>
+    <w:proofErr w:type="spellStart"/>
     <w:r>
-      <w:t>Mandatory Assignment 2</w:t>
+      <w:t>Mandatory</w:t>
+    </w:r>
+    <w:proofErr w:type="spellEnd"/>
+    <w:r>
+      <w:t xml:space="preserve"> </w:t>
+    </w:r>
+    <w:proofErr w:type="spellStart"/>
+    <w:r>
+      <w:t>Assignment</w:t>
+    </w:r>
+    <w:proofErr w:type="spellEnd"/>
+    <w:r>
+      <w:t xml:space="preserve"> 2</w:t>
     </w:r>
     <w:r>
       <w:ptab w:relativeTo="margin" w:alignment="center" w:leader="none"/>

</xml_diff>

<commit_message>
Ex 8 and 9
</commit_message>
<xml_diff>
--- a/in4080_2022_mandatory_2/luisas_Mandatory_2_Results_and_Answers.docx
+++ b/in4080_2022_mandatory_2/luisas_Mandatory_2_Results_and_Answers.docx
@@ -309,13 +309,6 @@
           <w:lang w:val="en-US"/>
         </w:rPr>
       </w:pPr>
-    </w:p>
-    <w:p>
-      <w:pPr>
-        <w:rPr>
-          <w:lang w:val="en-US"/>
-        </w:rPr>
-      </w:pPr>
       <w:r>
         <w:rPr>
           <w:lang w:val="en-US"/>
@@ -346,6 +339,30 @@
           <w:lang w:val="en-US"/>
         </w:rPr>
         <w:t xml:space="preserve">of Part a and Part b, the tagger used in Part a outperforms the Baseline tagger already by more than 10% difference in accuracy. </w:t>
+      </w:r>
+      <w:r>
+        <w:rPr>
+          <w:lang w:val="en-US"/>
+        </w:rPr>
+        <w:t xml:space="preserve"> Even though the feature extractor used in Part a only looks at the most basic indicators for POS tags, mostly leaving out the context of the word or the word itself, the tagger in Part a works more precisely than the baseline tagger. The baseline tagger only assigns words a POS-tag by using the most frequently</w:t>
+      </w:r>
+      <w:r>
+        <w:rPr>
+          <w:lang w:val="en-US"/>
+        </w:rPr>
+        <w:t xml:space="preserve"> seen</w:t>
+      </w:r>
+      <w:r>
+        <w:rPr>
+          <w:lang w:val="en-US"/>
+        </w:rPr>
+        <w:t xml:space="preserve"> POS-tag for the </w:t>
+      </w:r>
+      <w:r>
+        <w:rPr>
+          <w:lang w:val="en-US"/>
+        </w:rPr>
+        <w:t xml:space="preserve">respective word in the training data. Therefore, the baseline tagger does not take the context of the word into account at all and following that, it might be considered very rudimental. </w:t>
       </w:r>
     </w:p>
     <w:p>
@@ -534,7 +551,21 @@
         <w:rPr>
           <w:lang w:val="en-US"/>
         </w:rPr>
-        <w:t xml:space="preserve">The result when running the same data and features with the </w:t>
+        <w:t xml:space="preserve">The result when running the same data </w:t>
+      </w:r>
+    </w:p>
+    <w:p>
+      <w:pPr>
+        <w:rPr>
+          <w:lang w:val="en-US"/>
+        </w:rPr>
+      </w:pPr>
+      <w:r>
+        <w:rPr>
+          <w:lang w:val="en-US"/>
+        </w:rPr>
+        <w:lastRenderedPageBreak/>
+        <w:t xml:space="preserve">features with the </w:t>
       </w:r>
       <w:proofErr w:type="spellStart"/>
       <w:r>
@@ -575,16 +606,8 @@
         <w:rPr>
           <w:lang w:val="en-US"/>
         </w:rPr>
-        <w:lastRenderedPageBreak/>
         <w:t>Part b</w:t>
       </w:r>
-    </w:p>
-    <w:p>
-      <w:pPr>
-        <w:rPr>
-          <w:lang w:val="en-US"/>
-        </w:rPr>
-      </w:pPr>
     </w:p>
     <w:p>
       <w:pPr>
@@ -1676,21 +1699,14 @@
         <w:rPr>
           <w:lang w:val="en-US"/>
         </w:rPr>
-        <w:t xml:space="preserve">Running this experiment with the extended feature extractor and various alpha-values, the best results are achieved when using alpha=0.0001. In general, the extended feature extractor performs better than the not-extended one which only looks at the previous </w:t>
-      </w:r>
-      <w:proofErr w:type="gramStart"/>
-      <w:r>
-        <w:rPr>
-          <w:lang w:val="en-US"/>
-        </w:rPr>
-        <w:t>word</w:t>
-      </w:r>
-      <w:proofErr w:type="gramEnd"/>
-      <w:r>
-        <w:rPr>
-          <w:lang w:val="en-US"/>
-        </w:rPr>
-        <w:t xml:space="preserve"> instead of the previous and current word. </w:t>
+        <w:t xml:space="preserve">Running this experiment with the extended feature extractor and various alpha-values, the best results are achieved when using alpha=0.0001. In general, the extended feature extractor performs </w:t>
+      </w:r>
+      <w:r>
+        <w:rPr>
+          <w:lang w:val="en-US"/>
+        </w:rPr>
+        <w:lastRenderedPageBreak/>
+        <w:t xml:space="preserve">better than the not-extended one which only looks at the previous word instead of the previous and current word. </w:t>
       </w:r>
     </w:p>
     <w:p>
@@ -1711,7 +1727,6 @@
         <w:rPr>
           <w:lang w:val="en-US"/>
         </w:rPr>
-        <w:lastRenderedPageBreak/>
         <w:t>Exercise 3</w:t>
       </w:r>
     </w:p>
@@ -2207,13 +2222,6 @@
         <w:t>Part b</w:t>
       </w:r>
     </w:p>
-    <w:p>
-      <w:pPr>
-        <w:rPr>
-          <w:lang w:val="en-US"/>
-        </w:rPr>
-      </w:pPr>
-    </w:p>
     <w:tbl>
       <w:tblPr>
         <w:tblStyle w:val="Tabellenraster"/>
@@ -2486,6 +2494,7 @@
         <w:rPr>
           <w:lang w:val="en-US"/>
         </w:rPr>
+        <w:lastRenderedPageBreak/>
         <w:t xml:space="preserve">The best results can be obtained by checking whether the string is a number and also considering the following, the previous and the word itself. </w:t>
       </w:r>
     </w:p>
@@ -2495,6 +2504,19 @@
           <w:lang w:val="en-US"/>
         </w:rPr>
       </w:pPr>
+      <w:r>
+        <w:rPr>
+          <w:lang w:val="en-US"/>
+        </w:rPr>
+        <w:t>Speed of running the experiment: 25sek</w:t>
+      </w:r>
+    </w:p>
+    <w:p>
+      <w:pPr>
+        <w:rPr>
+          <w:lang w:val="en-US"/>
+        </w:rPr>
+      </w:pPr>
     </w:p>
     <w:p>
       <w:pPr>
@@ -2547,11 +2569,116 @@
     </w:p>
     <w:p>
       <w:pPr>
+        <w:rPr>
+          <w:lang w:val="en-US"/>
+        </w:rPr>
+      </w:pPr>
+      <w:r>
+        <w:rPr>
+          <w:lang w:val="en-US"/>
+        </w:rPr>
+        <w:t>Baseline Tagger Accuracy:</w:t>
+      </w:r>
+      <w:r>
+        <w:rPr>
+          <w:lang w:val="en-US"/>
+        </w:rPr>
+        <w:t xml:space="preserve"> </w:t>
+      </w:r>
+      <w:r>
+        <w:rPr>
+          <w:iCs/>
+          <w:lang w:val="en-US"/>
+        </w:rPr>
+        <w:t>0.8446</w:t>
+      </w:r>
+    </w:p>
+    <w:p>
+      <w:pPr>
+        <w:rPr>
+          <w:lang w:val="en-US"/>
+        </w:rPr>
+      </w:pPr>
+    </w:p>
+    <w:p>
+      <w:pPr>
+        <w:rPr>
+          <w:lang w:val="en-US"/>
+        </w:rPr>
+      </w:pPr>
+    </w:p>
+    <w:p>
+      <w:pPr>
         <w:pStyle w:val="berschrift2"/>
         <w:rPr>
           <w:lang w:val="en-US"/>
         </w:rPr>
       </w:pPr>
+      <w:r>
+        <w:rPr>
+          <w:lang w:val="en-US"/>
+        </w:rPr>
+        <w:t>Part c</w:t>
+      </w:r>
+    </w:p>
+    <w:p>
+      <w:pPr>
+        <w:rPr>
+          <w:lang w:val="en-US"/>
+        </w:rPr>
+      </w:pPr>
+      <w:r>
+        <w:rPr>
+          <w:lang w:val="en-US"/>
+        </w:rPr>
+        <w:t>Accuracy of the tagger with the whole data set and the best settings from the previous exercises: 0.969</w:t>
+      </w:r>
+      <w:r>
+        <w:rPr>
+          <w:lang w:val="en-US"/>
+        </w:rPr>
+        <w:br/>
+      </w:r>
+      <w:r>
+        <w:rPr>
+          <w:lang w:val="en-US"/>
+        </w:rPr>
+        <w:t xml:space="preserve">Speed of running the experiment: </w:t>
+      </w:r>
+      <w:r>
+        <w:rPr>
+          <w:lang w:val="en-US"/>
+        </w:rPr>
+        <w:t>3:16 min</w:t>
+      </w:r>
+    </w:p>
+    <w:p>
+      <w:pPr>
+        <w:rPr>
+          <w:lang w:val="en-US"/>
+        </w:rPr>
+      </w:pPr>
+    </w:p>
+    <w:p>
+      <w:pPr>
+        <w:rPr>
+          <w:lang w:val="en-US"/>
+        </w:rPr>
+      </w:pPr>
+    </w:p>
+    <w:p>
+      <w:pPr>
+        <w:pStyle w:val="berschrift1"/>
+        <w:rPr>
+          <w:lang w:val="en-US"/>
+        </w:rPr>
+      </w:pPr>
+      <w:r>
+        <w:rPr>
+          <w:lang w:val="en-US"/>
+        </w:rPr>
+        <w:t>Exercise 6</w:t>
+      </w:r>
     </w:p>
     <w:p>
       <w:pPr>
@@ -2564,70 +2691,8 @@
         <w:rPr>
           <w:lang w:val="en-US"/>
         </w:rPr>
-        <w:t>Part c</w:t>
-      </w:r>
-    </w:p>
-    <w:p>
-      <w:pPr>
-        <w:rPr>
-          <w:lang w:val="en-US"/>
-        </w:rPr>
-      </w:pPr>
-      <w:r>
-        <w:rPr>
-          <w:lang w:val="en-US"/>
-        </w:rPr>
-        <w:t>Accuracy of the tagger with the whole data set and the best settings from the previous exercises: 0.969</w:t>
-      </w:r>
-    </w:p>
-    <w:p>
-      <w:pPr>
-        <w:rPr>
-          <w:lang w:val="en-US"/>
-        </w:rPr>
-      </w:pPr>
-    </w:p>
-    <w:p>
-      <w:pPr>
-        <w:rPr>
-          <w:lang w:val="en-US"/>
-        </w:rPr>
-      </w:pPr>
-    </w:p>
-    <w:p>
-      <w:pPr>
-        <w:pStyle w:val="berschrift1"/>
-        <w:rPr>
-          <w:lang w:val="en-US"/>
-        </w:rPr>
-      </w:pPr>
-      <w:r>
-        <w:rPr>
-          <w:lang w:val="en-US"/>
-        </w:rPr>
-        <w:t>Exercise 6</w:t>
-      </w:r>
-    </w:p>
-    <w:p>
-      <w:pPr>
-        <w:pStyle w:val="berschrift2"/>
-        <w:rPr>
-          <w:lang w:val="en-US"/>
-        </w:rPr>
-      </w:pPr>
-      <w:r>
-        <w:rPr>
-          <w:lang w:val="en-US"/>
-        </w:rPr>
         <w:t>Part a</w:t>
       </w:r>
-    </w:p>
-    <w:p>
-      <w:pPr>
-        <w:rPr>
-          <w:lang w:val="en-US"/>
-        </w:rPr>
-      </w:pPr>
     </w:p>
     <w:tbl>
       <w:tblPr>
@@ -5840,15 +5905,9 @@
         <w:rPr>
           <w:lang w:val="en-US"/>
         </w:rPr>
+        <w:lastRenderedPageBreak/>
         <w:t>Part b</w:t>
       </w:r>
-    </w:p>
-    <w:p>
-      <w:pPr>
-        <w:rPr>
-          <w:lang w:val="en-US"/>
-        </w:rPr>
-      </w:pPr>
     </w:p>
     <w:tbl>
       <w:tblPr>
@@ -6359,7 +6418,6 @@
                 <w:b/>
                 <w:lang w:val="en-US"/>
               </w:rPr>
-              <w:lastRenderedPageBreak/>
               <w:t>DET</w:t>
             </w:r>
           </w:p>
@@ -6903,13 +6961,6 @@
         </w:rPr>
         <w:t>Part c</w:t>
       </w:r>
-    </w:p>
-    <w:p>
-      <w:pPr>
-        <w:rPr>
-          <w:lang w:val="en-US"/>
-        </w:rPr>
-      </w:pPr>
     </w:p>
     <w:tbl>
       <w:tblPr>
@@ -7071,13 +7122,946 @@
         </w:rPr>
       </w:pPr>
     </w:p>
+    <w:p>
+      <w:pPr>
+        <w:rPr>
+          <w:lang w:val="en-US"/>
+        </w:rPr>
+      </w:pPr>
+    </w:p>
+    <w:p>
+      <w:pPr>
+        <w:pStyle w:val="berschrift1"/>
+        <w:rPr>
+          <w:lang w:val="en-US"/>
+        </w:rPr>
+      </w:pPr>
+      <w:r>
+        <w:rPr>
+          <w:lang w:val="en-US"/>
+        </w:rPr>
+        <w:t>Exercise 8</w:t>
+      </w:r>
+    </w:p>
+    <w:p>
+      <w:pPr>
+        <w:pStyle w:val="berschrift2"/>
+        <w:rPr>
+          <w:lang w:val="en-US"/>
+        </w:rPr>
+      </w:pPr>
+      <w:r>
+        <w:rPr>
+          <w:lang w:val="en-US"/>
+        </w:rPr>
+        <w:t>Part a</w:t>
+      </w:r>
+    </w:p>
+    <w:p>
+      <w:pPr>
+        <w:rPr>
+          <w:lang w:val="en-US"/>
+        </w:rPr>
+      </w:pPr>
+      <w:r>
+        <w:rPr>
+          <w:lang w:val="en-US"/>
+        </w:rPr>
+        <w:t xml:space="preserve">Result of running the tagger on the </w:t>
+      </w:r>
+      <w:r>
+        <w:rPr>
+          <w:i/>
+          <w:lang w:val="en-US"/>
+        </w:rPr>
+        <w:t>test</w:t>
+      </w:r>
+      <w:r>
+        <w:rPr>
+          <w:lang w:val="en-US"/>
+        </w:rPr>
+        <w:t xml:space="preserve"> data set: 0.9698</w:t>
+      </w:r>
+    </w:p>
+    <w:p>
+      <w:pPr>
+        <w:rPr>
+          <w:lang w:val="en-US"/>
+        </w:rPr>
+      </w:pPr>
+      <w:r>
+        <w:rPr>
+          <w:lang w:val="en-US"/>
+        </w:rPr>
+        <w:t xml:space="preserve">The result of running the tagger on the </w:t>
+      </w:r>
+      <w:proofErr w:type="spellStart"/>
+      <w:r>
+        <w:rPr>
+          <w:i/>
+          <w:lang w:val="en-US"/>
+        </w:rPr>
+        <w:t>dev_test</w:t>
+      </w:r>
+      <w:proofErr w:type="spellEnd"/>
+      <w:r>
+        <w:rPr>
+          <w:lang w:val="en-US"/>
+        </w:rPr>
+        <w:t xml:space="preserve"> data set was 0.969 (see Ex5, Part c), therefore </w:t>
+      </w:r>
+      <w:r>
+        <w:rPr>
+          <w:lang w:val="en-US"/>
+        </w:rPr>
+        <w:t xml:space="preserve">there is hardly any difference between the accuracies achieved on testing on both data sets. Testing on the </w:t>
+      </w:r>
+      <w:r>
+        <w:rPr>
+          <w:i/>
+          <w:lang w:val="en-US"/>
+        </w:rPr>
+        <w:t>test</w:t>
+      </w:r>
+      <w:r>
+        <w:rPr>
+          <w:lang w:val="en-US"/>
+        </w:rPr>
+        <w:t xml:space="preserve"> data set achieves a slightly better result than the other experiment, however, this difference should not play a major role in assessing the quality of the tagger.</w:t>
+      </w:r>
+    </w:p>
+    <w:p>
+      <w:pPr>
+        <w:rPr>
+          <w:lang w:val="en-US"/>
+        </w:rPr>
+      </w:pPr>
+    </w:p>
+    <w:p>
+      <w:pPr>
+        <w:pStyle w:val="berschrift2"/>
+        <w:rPr>
+          <w:lang w:val="en-US"/>
+        </w:rPr>
+      </w:pPr>
+      <w:r>
+        <w:rPr>
+          <w:lang w:val="en-US"/>
+        </w:rPr>
+        <w:t>Part b</w:t>
+      </w:r>
+    </w:p>
+    <w:p>
+      <w:pPr>
+        <w:rPr>
+          <w:lang w:val="en-US"/>
+        </w:rPr>
+      </w:pPr>
+      <w:r>
+        <w:rPr>
+          <w:lang w:val="en-US"/>
+        </w:rPr>
+        <w:t xml:space="preserve">Result of testing the tagger on the </w:t>
+      </w:r>
+      <w:r>
+        <w:rPr>
+          <w:i/>
+          <w:lang w:val="en-US"/>
+        </w:rPr>
+        <w:t>adventure</w:t>
+      </w:r>
+      <w:r>
+        <w:rPr>
+          <w:lang w:val="en-US"/>
+        </w:rPr>
+        <w:t xml:space="preserve"> set: </w:t>
+      </w:r>
+      <w:r>
+        <w:rPr>
+          <w:lang w:val="en-US"/>
+        </w:rPr>
+        <w:t>0.963</w:t>
+      </w:r>
+    </w:p>
+    <w:p>
+      <w:pPr>
+        <w:rPr>
+          <w:lang w:val="en-US"/>
+        </w:rPr>
+      </w:pPr>
+      <w:r>
+        <w:rPr>
+          <w:lang w:val="en-US"/>
+        </w:rPr>
+        <w:t xml:space="preserve">Result of testing the tagger on the </w:t>
+      </w:r>
+      <w:r>
+        <w:rPr>
+          <w:i/>
+          <w:lang w:val="en-US"/>
+        </w:rPr>
+        <w:t>hobbies</w:t>
+      </w:r>
+      <w:r>
+        <w:rPr>
+          <w:lang w:val="en-US"/>
+        </w:rPr>
+        <w:t xml:space="preserve"> set: </w:t>
+      </w:r>
+      <w:r>
+        <w:rPr>
+          <w:lang w:val="en-US"/>
+        </w:rPr>
+        <w:t>0.9546</w:t>
+      </w:r>
+    </w:p>
+    <w:p>
+      <w:pPr>
+        <w:rPr>
+          <w:lang w:val="en-US"/>
+        </w:rPr>
+      </w:pPr>
+    </w:p>
+    <w:p>
+      <w:pPr>
+        <w:rPr>
+          <w:lang w:val="en-US"/>
+        </w:rPr>
+      </w:pPr>
+      <w:r>
+        <w:rPr>
+          <w:lang w:val="en-US"/>
+        </w:rPr>
+        <w:t xml:space="preserve">As we can see, the tagger does not perform as highly on these two data sets as on the </w:t>
+      </w:r>
+      <w:r>
+        <w:rPr>
+          <w:i/>
+          <w:lang w:val="en-US"/>
+        </w:rPr>
+        <w:t>test</w:t>
+      </w:r>
+      <w:r>
+        <w:rPr>
+          <w:lang w:val="en-US"/>
+        </w:rPr>
+        <w:t xml:space="preserve"> data set in Part a before. A reason for that could be that before, we trained the tagger on the same genres of text we would later test it on, therefore the contents of the test set do not hugely differ from the </w:t>
+      </w:r>
+      <w:r>
+        <w:rPr>
+          <w:lang w:val="en-US"/>
+        </w:rPr>
+        <w:lastRenderedPageBreak/>
+        <w:t xml:space="preserve">ones on which the tagger was trained in the exercises before. </w:t>
+      </w:r>
+      <w:r>
+        <w:rPr>
+          <w:lang w:val="en-US"/>
+        </w:rPr>
+        <w:t xml:space="preserve">The two genres </w:t>
+      </w:r>
+      <w:r>
+        <w:rPr>
+          <w:i/>
+          <w:lang w:val="en-US"/>
+        </w:rPr>
+        <w:t>adventure</w:t>
+      </w:r>
+      <w:r>
+        <w:rPr>
+          <w:lang w:val="en-US"/>
+        </w:rPr>
+        <w:t xml:space="preserve"> and </w:t>
+      </w:r>
+      <w:r>
+        <w:rPr>
+          <w:i/>
+          <w:lang w:val="en-US"/>
+        </w:rPr>
+        <w:t>hobbies</w:t>
+      </w:r>
+      <w:r>
+        <w:rPr>
+          <w:lang w:val="en-US"/>
+        </w:rPr>
+        <w:t xml:space="preserve"> were left out when creating the training test sets, therefore these two genres are completely new to the tagger and therefore it might not perform as good on them.</w:t>
+      </w:r>
+    </w:p>
+    <w:p>
+      <w:pPr>
+        <w:rPr>
+          <w:lang w:val="en-US"/>
+        </w:rPr>
+      </w:pPr>
+      <w:r>
+        <w:rPr>
+          <w:lang w:val="en-US"/>
+        </w:rPr>
+        <w:t xml:space="preserve">It is also perceptible from the results of running the tagger on the </w:t>
+      </w:r>
+      <w:r>
+        <w:rPr>
+          <w:i/>
+          <w:lang w:val="en-US"/>
+        </w:rPr>
+        <w:t>adventure</w:t>
+      </w:r>
+      <w:r>
+        <w:rPr>
+          <w:lang w:val="en-US"/>
+        </w:rPr>
+        <w:t xml:space="preserve"> and on the </w:t>
+      </w:r>
+      <w:r>
+        <w:rPr>
+          <w:i/>
+          <w:lang w:val="en-US"/>
+        </w:rPr>
+        <w:t>hobbies</w:t>
+      </w:r>
+      <w:r>
+        <w:rPr>
+          <w:lang w:val="en-US"/>
+        </w:rPr>
+        <w:t xml:space="preserve"> set, that the tagger performs better on the further than on the latter. A reason for that could be that </w:t>
+      </w:r>
+      <w:r>
+        <w:rPr>
+          <w:lang w:val="en-US"/>
+        </w:rPr>
+        <w:t xml:space="preserve">the genre </w:t>
+      </w:r>
+      <w:r>
+        <w:rPr>
+          <w:i/>
+          <w:lang w:val="en-US"/>
+        </w:rPr>
+        <w:t>adventures</w:t>
+      </w:r>
+      <w:r>
+        <w:rPr>
+          <w:lang w:val="en-US"/>
+        </w:rPr>
+        <w:t xml:space="preserve"> consist of novels and short stories (see </w:t>
+      </w:r>
+      <w:hyperlink r:id="rId6" w:history="1">
+        <w:r>
+          <w:rPr>
+            <w:rStyle w:val="Hyperlink"/>
+            <w:lang w:val="en-US"/>
+          </w:rPr>
+          <w:t>http://icame.uib.no/brown/bcm.html</w:t>
+        </w:r>
+      </w:hyperlink>
+      <w:r>
+        <w:rPr>
+          <w:lang w:val="en-US"/>
+        </w:rPr>
+        <w:t xml:space="preserve">), which are both included in other genres as well – e.g. </w:t>
+      </w:r>
+      <w:r>
+        <w:rPr>
+          <w:i/>
+          <w:lang w:val="en-US"/>
+        </w:rPr>
+        <w:t>humor, romance, science fiction</w:t>
+      </w:r>
+      <w:r>
+        <w:rPr>
+          <w:lang w:val="en-US"/>
+        </w:rPr>
+        <w:t xml:space="preserve">. </w:t>
+      </w:r>
+      <w:r>
+        <w:rPr>
+          <w:lang w:val="en-US"/>
+        </w:rPr>
+        <w:t xml:space="preserve">Furthermore, the Brown Corpus includes 126 examples of </w:t>
+      </w:r>
+      <w:r>
+        <w:rPr>
+          <w:i/>
+          <w:lang w:val="en-US"/>
+        </w:rPr>
+        <w:t>imaginative</w:t>
+      </w:r>
+      <w:r>
+        <w:rPr>
+          <w:lang w:val="en-US"/>
+        </w:rPr>
+        <w:t xml:space="preserve"> </w:t>
+      </w:r>
+      <w:r>
+        <w:rPr>
+          <w:i/>
+          <w:lang w:val="en-US"/>
+        </w:rPr>
+        <w:t>prose</w:t>
+      </w:r>
+      <w:r>
+        <w:rPr>
+          <w:lang w:val="en-US"/>
+        </w:rPr>
+        <w:t xml:space="preserve"> to which </w:t>
+      </w:r>
+      <w:r>
+        <w:rPr>
+          <w:i/>
+          <w:lang w:val="en-US"/>
+        </w:rPr>
+        <w:t>adventure</w:t>
+      </w:r>
+      <w:r>
+        <w:rPr>
+          <w:lang w:val="en-US"/>
+        </w:rPr>
+        <w:t xml:space="preserve"> can be counted as well. This leads to a well-trained tagger when it comes to this whole genre. </w:t>
+      </w:r>
+      <w:r>
+        <w:rPr>
+          <w:lang w:val="en-US"/>
+        </w:rPr>
+        <w:t xml:space="preserve">Therefore, the tagger might have been more familiar with this type of writing and therefore was able to better tag the words with a respective POS. </w:t>
+      </w:r>
+    </w:p>
+    <w:p>
+      <w:pPr>
+        <w:rPr>
+          <w:lang w:val="en-US"/>
+        </w:rPr>
+      </w:pPr>
+      <w:r>
+        <w:rPr>
+          <w:lang w:val="en-US"/>
+        </w:rPr>
+        <w:t xml:space="preserve">However, the genre </w:t>
+      </w:r>
+      <w:r>
+        <w:rPr>
+          <w:i/>
+          <w:lang w:val="en-US"/>
+        </w:rPr>
+        <w:t xml:space="preserve">hobbies </w:t>
+      </w:r>
+      <w:r>
+        <w:rPr>
+          <w:lang w:val="en-US"/>
+        </w:rPr>
+        <w:t xml:space="preserve">consists of </w:t>
+      </w:r>
+      <w:r>
+        <w:rPr>
+          <w:lang w:val="en-US"/>
+        </w:rPr>
+        <w:t xml:space="preserve">material from books and periodicals and belongs to the sub-category of informative prose. This sub-category consists only of 17 examples, which is really few compared to the sub-category of </w:t>
+      </w:r>
+      <w:r>
+        <w:rPr>
+          <w:i/>
+          <w:lang w:val="en-US"/>
+        </w:rPr>
+        <w:t>imaginative prose</w:t>
+      </w:r>
+      <w:r>
+        <w:rPr>
+          <w:lang w:val="en-US"/>
+        </w:rPr>
+        <w:t>. Of course, book texts might be longer, however, the training material for this sub-category is still less than for the other sub</w:t>
+      </w:r>
+      <w:r>
+        <w:rPr>
+          <w:lang w:val="en-US"/>
+        </w:rPr>
+        <w:t>-</w:t>
+      </w:r>
+      <w:r>
+        <w:rPr>
+          <w:lang w:val="en-US"/>
+        </w:rPr>
+        <w:t>category.</w:t>
+      </w:r>
+    </w:p>
+    <w:p>
+      <w:pPr>
+        <w:rPr>
+          <w:bCs/>
+          <w:lang w:val="en-US"/>
+        </w:rPr>
+      </w:pPr>
+    </w:p>
+    <w:p>
+      <w:pPr>
+        <w:rPr>
+          <w:lang w:val="en-US"/>
+        </w:rPr>
+      </w:pPr>
+    </w:p>
+    <w:p>
+      <w:pPr>
+        <w:rPr>
+          <w:lang w:val="en-US"/>
+        </w:rPr>
+      </w:pPr>
+    </w:p>
+    <w:p>
+      <w:pPr>
+        <w:pStyle w:val="berschrift1"/>
+        <w:rPr>
+          <w:lang w:val="en-US"/>
+        </w:rPr>
+      </w:pPr>
+      <w:r>
+        <w:rPr>
+          <w:lang w:val="en-US"/>
+        </w:rPr>
+        <w:t xml:space="preserve">Exercise 9 </w:t>
+      </w:r>
+    </w:p>
+    <w:p>
+      <w:pPr>
+        <w:pStyle w:val="berschrift2"/>
+        <w:rPr>
+          <w:lang w:val="en-US"/>
+        </w:rPr>
+      </w:pPr>
+      <w:r>
+        <w:rPr>
+          <w:lang w:val="en-US"/>
+        </w:rPr>
+        <w:t>Part a</w:t>
+      </w:r>
+    </w:p>
+    <w:p>
+      <w:pPr>
+        <w:rPr>
+          <w:lang w:val="en-US"/>
+        </w:rPr>
+      </w:pPr>
+      <w:r>
+        <w:rPr>
+          <w:lang w:val="en-US"/>
+        </w:rPr>
+        <w:t xml:space="preserve">Result of training the </w:t>
+      </w:r>
+      <w:r>
+        <w:rPr>
+          <w:lang w:val="en-US"/>
+        </w:rPr>
+        <w:t xml:space="preserve">HMM </w:t>
+      </w:r>
+      <w:r>
+        <w:rPr>
+          <w:lang w:val="en-US"/>
+        </w:rPr>
+        <w:t xml:space="preserve">tagger on </w:t>
+      </w:r>
+      <w:proofErr w:type="spellStart"/>
+      <w:r>
+        <w:rPr>
+          <w:i/>
+          <w:lang w:val="en-US"/>
+        </w:rPr>
+        <w:t>news</w:t>
+      </w:r>
+      <w:r>
+        <w:rPr>
+          <w:i/>
+          <w:lang w:val="en-US"/>
+        </w:rPr>
+        <w:softHyphen/>
+        <w:t>_train</w:t>
+      </w:r>
+      <w:proofErr w:type="spellEnd"/>
+      <w:r>
+        <w:rPr>
+          <w:i/>
+          <w:lang w:val="en-US"/>
+        </w:rPr>
+        <w:softHyphen/>
+      </w:r>
+      <w:r>
+        <w:rPr>
+          <w:lang w:val="en-US"/>
+        </w:rPr>
+        <w:t xml:space="preserve"> and running it on </w:t>
+      </w:r>
+      <w:proofErr w:type="spellStart"/>
+      <w:r>
+        <w:rPr>
+          <w:i/>
+          <w:lang w:val="en-US"/>
+        </w:rPr>
+        <w:t>news_test</w:t>
+      </w:r>
+      <w:proofErr w:type="spellEnd"/>
+      <w:r>
+        <w:rPr>
+          <w:lang w:val="en-US"/>
+        </w:rPr>
+        <w:t xml:space="preserve">: </w:t>
+      </w:r>
+      <w:r>
+        <w:rPr>
+          <w:lang w:val="en-US"/>
+        </w:rPr>
+        <w:t>0.8995</w:t>
+      </w:r>
+    </w:p>
+    <w:p>
+      <w:pPr>
+        <w:rPr>
+          <w:lang w:val="en-US"/>
+        </w:rPr>
+      </w:pPr>
+      <w:r>
+        <w:rPr>
+          <w:lang w:val="en-US"/>
+        </w:rPr>
+        <w:t xml:space="preserve">Result of training on </w:t>
+      </w:r>
+      <w:r>
+        <w:rPr>
+          <w:i/>
+          <w:lang w:val="en-US"/>
+        </w:rPr>
+        <w:t>train</w:t>
+      </w:r>
+      <w:r>
+        <w:rPr>
+          <w:lang w:val="en-US"/>
+        </w:rPr>
+        <w:t xml:space="preserve"> and running </w:t>
+      </w:r>
+      <w:r>
+        <w:rPr>
+          <w:lang w:val="en-US"/>
+        </w:rPr>
+        <w:t xml:space="preserve">HMM </w:t>
+      </w:r>
+      <w:r>
+        <w:rPr>
+          <w:lang w:val="en-US"/>
+        </w:rPr>
+        <w:t xml:space="preserve">tagger on </w:t>
+      </w:r>
+      <w:r>
+        <w:rPr>
+          <w:i/>
+          <w:lang w:val="en-US"/>
+        </w:rPr>
+        <w:t>test</w:t>
+      </w:r>
+      <w:r>
+        <w:rPr>
+          <w:lang w:val="en-US"/>
+        </w:rPr>
+        <w:t xml:space="preserve">: </w:t>
+      </w:r>
+      <w:r>
+        <w:rPr>
+          <w:lang w:val="en-US"/>
+        </w:rPr>
+        <w:t>0.9518</w:t>
+      </w:r>
+      <w:r>
+        <w:rPr>
+          <w:lang w:val="en-US"/>
+        </w:rPr>
+        <w:br/>
+        <w:t xml:space="preserve">Speed of this experiment: </w:t>
+      </w:r>
+      <w:r>
+        <w:rPr>
+          <w:lang w:val="en-US"/>
+        </w:rPr>
+        <w:t>2:50 mins</w:t>
+      </w:r>
+    </w:p>
+    <w:p>
+      <w:pPr>
+        <w:rPr>
+          <w:lang w:val="en-US"/>
+        </w:rPr>
+      </w:pPr>
+    </w:p>
+    <w:p>
+      <w:pPr>
+        <w:rPr>
+          <w:lang w:val="en-US"/>
+        </w:rPr>
+      </w:pPr>
+      <w:r>
+        <w:rPr>
+          <w:lang w:val="en-US"/>
+        </w:rPr>
+        <w:t xml:space="preserve">Compared to our first tagger, the HMM tagger performs a bit worse with an accuracy of only 95% compared to the 97% achieved before. </w:t>
+      </w:r>
+      <w:r>
+        <w:rPr>
+          <w:lang w:val="en-US"/>
+        </w:rPr>
+        <w:t xml:space="preserve">In terms of speed, </w:t>
+      </w:r>
+      <w:r>
+        <w:rPr>
+          <w:lang w:val="en-US"/>
+        </w:rPr>
+        <w:t xml:space="preserve"> the HMM tagger works slightly faster than the tagger which was used for the previous experiments. It runs about half a minute less in time, however, it also performs slightly worse than the previous tagger so this in not really an advantage here. </w:t>
+      </w:r>
+    </w:p>
+    <w:p>
+      <w:pPr>
+        <w:rPr>
+          <w:lang w:val="en-US"/>
+        </w:rPr>
+      </w:pPr>
+    </w:p>
+    <w:p>
+      <w:pPr>
+        <w:pStyle w:val="berschrift2"/>
+        <w:rPr>
+          <w:lang w:val="en-US"/>
+        </w:rPr>
+      </w:pPr>
+      <w:r>
+        <w:rPr>
+          <w:lang w:val="en-US"/>
+        </w:rPr>
+        <w:t>Part b</w:t>
+      </w:r>
+    </w:p>
+    <w:p>
+      <w:pPr>
+        <w:rPr>
+          <w:lang w:val="en-US"/>
+        </w:rPr>
+      </w:pPr>
+      <w:r>
+        <w:rPr>
+          <w:lang w:val="en-US"/>
+        </w:rPr>
+        <w:t xml:space="preserve">Result of training the </w:t>
+      </w:r>
+      <w:r>
+        <w:rPr>
+          <w:lang w:val="en-US"/>
+        </w:rPr>
+        <w:t xml:space="preserve">perceptron </w:t>
+      </w:r>
+      <w:r>
+        <w:rPr>
+          <w:lang w:val="en-US"/>
+        </w:rPr>
+        <w:t xml:space="preserve">tagger on </w:t>
+      </w:r>
+      <w:proofErr w:type="spellStart"/>
+      <w:r>
+        <w:rPr>
+          <w:i/>
+          <w:lang w:val="en-US"/>
+        </w:rPr>
+        <w:t>news</w:t>
+      </w:r>
+      <w:r>
+        <w:rPr>
+          <w:i/>
+          <w:lang w:val="en-US"/>
+        </w:rPr>
+        <w:softHyphen/>
+        <w:t>_train</w:t>
+      </w:r>
+      <w:proofErr w:type="spellEnd"/>
+      <w:r>
+        <w:rPr>
+          <w:i/>
+          <w:lang w:val="en-US"/>
+        </w:rPr>
+        <w:softHyphen/>
+      </w:r>
+      <w:r>
+        <w:rPr>
+          <w:lang w:val="en-US"/>
+        </w:rPr>
+        <w:t xml:space="preserve"> and running it on </w:t>
+      </w:r>
+      <w:proofErr w:type="spellStart"/>
+      <w:r>
+        <w:rPr>
+          <w:i/>
+          <w:lang w:val="en-US"/>
+        </w:rPr>
+        <w:t>news_test</w:t>
+      </w:r>
+      <w:proofErr w:type="spellEnd"/>
+      <w:r>
+        <w:rPr>
+          <w:lang w:val="en-US"/>
+        </w:rPr>
+        <w:t xml:space="preserve">: </w:t>
+      </w:r>
+      <w:r>
+        <w:rPr>
+          <w:lang w:val="en-US"/>
+        </w:rPr>
+        <w:t>0.9638</w:t>
+      </w:r>
+    </w:p>
+    <w:p>
+      <w:pPr>
+        <w:rPr>
+          <w:lang w:val="en-US"/>
+        </w:rPr>
+      </w:pPr>
+      <w:r>
+        <w:rPr>
+          <w:lang w:val="en-US"/>
+        </w:rPr>
+        <w:t xml:space="preserve">Result of training on </w:t>
+      </w:r>
+      <w:r>
+        <w:rPr>
+          <w:i/>
+          <w:lang w:val="en-US"/>
+        </w:rPr>
+        <w:t>train</w:t>
+      </w:r>
+      <w:r>
+        <w:rPr>
+          <w:lang w:val="en-US"/>
+        </w:rPr>
+        <w:t xml:space="preserve"> and running</w:t>
+      </w:r>
+      <w:r>
+        <w:rPr>
+          <w:lang w:val="en-US"/>
+        </w:rPr>
+        <w:t xml:space="preserve"> the perceptron</w:t>
+      </w:r>
+      <w:r>
+        <w:rPr>
+          <w:lang w:val="en-US"/>
+        </w:rPr>
+        <w:t xml:space="preserve"> tagger on </w:t>
+      </w:r>
+      <w:r>
+        <w:rPr>
+          <w:i/>
+          <w:lang w:val="en-US"/>
+        </w:rPr>
+        <w:t>test</w:t>
+      </w:r>
+      <w:r>
+        <w:rPr>
+          <w:lang w:val="en-US"/>
+        </w:rPr>
+        <w:t xml:space="preserve">: </w:t>
+      </w:r>
+      <w:r>
+        <w:rPr>
+          <w:lang w:val="en-US"/>
+        </w:rPr>
+        <w:t>0.9793</w:t>
+      </w:r>
+      <w:r>
+        <w:rPr>
+          <w:lang w:val="en-US"/>
+        </w:rPr>
+        <w:br/>
+        <w:t>Speed of the experiment: 3:54 mins</w:t>
+      </w:r>
+    </w:p>
+    <w:p>
+      <w:pPr>
+        <w:rPr>
+          <w:lang w:val="en-US"/>
+        </w:rPr>
+      </w:pPr>
+    </w:p>
+    <w:p>
+      <w:pPr>
+        <w:rPr>
+          <w:lang w:val="en-US"/>
+        </w:rPr>
+      </w:pPr>
+      <w:r>
+        <w:rPr>
+          <w:lang w:val="en-US"/>
+        </w:rPr>
+        <w:t>Running the perceptron tagger achieved higher results than running the best tagger from the previous exercises. It outperforms the previous tagger by 1% with accuracy values of 0.9793 compared to 0.969 (Ex 5, Part C).</w:t>
+      </w:r>
+      <w:r>
+        <w:rPr>
+          <w:lang w:val="en-US"/>
+        </w:rPr>
+        <w:t xml:space="preserve"> With an accuracy of almost 98%, this tagger can be evaluated of being really good. As one would expect, the tagger performed better when trained on the larger </w:t>
+      </w:r>
+      <w:r>
+        <w:rPr>
+          <w:i/>
+          <w:lang w:val="en-US"/>
+        </w:rPr>
+        <w:t xml:space="preserve">train </w:t>
+      </w:r>
+      <w:r>
+        <w:rPr>
+          <w:lang w:val="en-US"/>
+        </w:rPr>
+        <w:lastRenderedPageBreak/>
+        <w:t xml:space="preserve">and </w:t>
+      </w:r>
+      <w:r>
+        <w:rPr>
+          <w:i/>
+          <w:lang w:val="en-US"/>
+        </w:rPr>
+        <w:t>test</w:t>
+      </w:r>
+      <w:r>
+        <w:rPr>
+          <w:lang w:val="en-US"/>
+        </w:rPr>
+        <w:t xml:space="preserve"> sets than when trained and tested on the news sets. This is due to the higher number of examples the tagger can look at in the training sets and therefore it is able to perform better. </w:t>
+      </w:r>
+    </w:p>
+    <w:p>
+      <w:pPr>
+        <w:rPr>
+          <w:lang w:val="en-US"/>
+        </w:rPr>
+      </w:pPr>
+      <w:r>
+        <w:rPr>
+          <w:lang w:val="en-US"/>
+        </w:rPr>
+        <w:t xml:space="preserve">When it comes to speed, the perceptron tagger runs about half a minute longer on the whole </w:t>
+      </w:r>
+      <w:r>
+        <w:rPr>
+          <w:i/>
+          <w:lang w:val="en-US"/>
+        </w:rPr>
+        <w:t>train/test data set</w:t>
+      </w:r>
+      <w:r>
+        <w:rPr>
+          <w:lang w:val="en-US"/>
+        </w:rPr>
+        <w:t xml:space="preserve"> than the tagger used in Exercise 5</w:t>
+      </w:r>
+      <w:r>
+        <w:rPr>
+          <w:lang w:val="en-US"/>
+        </w:rPr>
+        <w:t xml:space="preserve">. Since the perceptron tagger achieves better, the 30 seconds are a reasonable “downside”. </w:t>
+      </w:r>
+    </w:p>
     <w:sectPr>
-      <w:headerReference w:type="even" r:id="rId6"/>
-      <w:headerReference w:type="default" r:id="rId7"/>
-      <w:footerReference w:type="even" r:id="rId8"/>
-      <w:footerReference w:type="default" r:id="rId9"/>
-      <w:headerReference w:type="first" r:id="rId10"/>
-      <w:footerReference w:type="first" r:id="rId11"/>
+      <w:headerReference w:type="even" r:id="rId7"/>
+      <w:headerReference w:type="default" r:id="rId8"/>
+      <w:footerReference w:type="even" r:id="rId9"/>
+      <w:footerReference w:type="default" r:id="rId10"/>
+      <w:headerReference w:type="first" r:id="rId11"/>
+      <w:footerReference w:type="first" r:id="rId12"/>
       <w:pgSz w:w="11906" w:h="16838"/>
       <w:pgMar w:top="1417" w:right="1417" w:bottom="1134" w:left="1417" w:header="708" w:footer="708" w:gutter="0"/>
       <w:cols w:space="708"/>
@@ -7670,7 +8654,6 @@
   <w:style w:type="character" w:default="1" w:styleId="Absatz-Standardschriftart">
     <w:name w:val="Default Paragraph Font"/>
     <w:uiPriority w:val="1"/>
-    <w:semiHidden/>
     <w:unhideWhenUsed/>
   </w:style>
   <w:style w:type="table" w:default="1" w:styleId="NormaleTabelle">
@@ -7782,6 +8765,59 @@
         <w:insideV w:val="single" w:sz="4" w:space="0" w:color="auto"/>
       </w:tblBorders>
     </w:tblPr>
+  </w:style>
+  <w:style w:type="paragraph" w:styleId="HTMLVorformatiert">
+    <w:name w:val="HTML Preformatted"/>
+    <w:basedOn w:val="Standard"/>
+    <w:link w:val="HTMLVorformatiertZchn"/>
+    <w:uiPriority w:val="99"/>
+    <w:semiHidden/>
+    <w:unhideWhenUsed/>
+    <w:rsid w:val="005506CA"/>
+    <w:pPr>
+      <w:spacing w:after="0" w:line="240" w:lineRule="auto"/>
+    </w:pPr>
+    <w:rPr>
+      <w:rFonts w:ascii="Consolas" w:hAnsi="Consolas"/>
+      <w:sz w:val="20"/>
+      <w:szCs w:val="20"/>
+    </w:rPr>
+  </w:style>
+  <w:style w:type="character" w:customStyle="1" w:styleId="HTMLVorformatiertZchn">
+    <w:name w:val="HTML Vorformatiert Zchn"/>
+    <w:basedOn w:val="Absatz-Standardschriftart"/>
+    <w:link w:val="HTMLVorformatiert"/>
+    <w:uiPriority w:val="99"/>
+    <w:semiHidden/>
+    <w:rsid w:val="005506CA"/>
+    <w:rPr>
+      <w:rFonts w:ascii="Consolas" w:hAnsi="Consolas"/>
+      <w:sz w:val="20"/>
+      <w:szCs w:val="20"/>
+    </w:rPr>
+  </w:style>
+  <w:style w:type="character" w:styleId="Hyperlink">
+    <w:name w:val="Hyperlink"/>
+    <w:basedOn w:val="Absatz-Standardschriftart"/>
+    <w:uiPriority w:val="99"/>
+    <w:unhideWhenUsed/>
+    <w:rsid w:val="00067D88"/>
+    <w:rPr>
+      <w:color w:val="0563C1" w:themeColor="hyperlink"/>
+      <w:u w:val="single"/>
+    </w:rPr>
+  </w:style>
+  <w:style w:type="character" w:styleId="NichtaufgelsteErwhnung">
+    <w:name w:val="Unresolved Mention"/>
+    <w:basedOn w:val="Absatz-Standardschriftart"/>
+    <w:uiPriority w:val="99"/>
+    <w:semiHidden/>
+    <w:unhideWhenUsed/>
+    <w:rsid w:val="00067D88"/>
+    <w:rPr>
+      <w:color w:val="605E5C"/>
+      <w:shd w:val="clear" w:color="auto" w:fill="E1DFDD"/>
+    </w:rPr>
   </w:style>
 </w:styles>
 </file>

</xml_diff>

<commit_message>
New Baseline tagger + trying no.7
</commit_message>
<xml_diff>
--- a/in4080_2022_mandatory_2/luisas_Mandatory_2_Results_and_Answers.docx
+++ b/in4080_2022_mandatory_2/luisas_Mandatory_2_Results_and_Answers.docx
@@ -319,58 +319,76 @@
         <w:rPr>
           <w:lang w:val="en-US"/>
         </w:rPr>
-        <w:t>0.7582</w:t>
-      </w:r>
-    </w:p>
-    <w:p>
-      <w:pPr>
-        <w:rPr>
-          <w:lang w:val="en-US"/>
-        </w:rPr>
-      </w:pPr>
-      <w:r>
-        <w:rPr>
-          <w:lang w:val="en-US"/>
-        </w:rPr>
-        <w:t xml:space="preserve">As we can see from the results </w:t>
-      </w:r>
-      <w:r>
-        <w:rPr>
-          <w:lang w:val="en-US"/>
-        </w:rPr>
-        <w:t xml:space="preserve">of Part a and Part b, the tagger used in Part a outperforms the Baseline tagger already by more than 10% difference in accuracy. </w:t>
-      </w:r>
-      <w:r>
-        <w:rPr>
-          <w:lang w:val="en-US"/>
-        </w:rPr>
-        <w:t xml:space="preserve"> Even though the feature extractor used in Part a only looks at the most basic indicators for POS tags, mostly leaving out the context of the word or the word itself, the tagger in Part a works more precisely than the baseline tagger. The baseline tagger only assigns words a POS-tag by using the most frequently</w:t>
-      </w:r>
-      <w:r>
-        <w:rPr>
-          <w:lang w:val="en-US"/>
-        </w:rPr>
-        <w:t xml:space="preserve"> seen</w:t>
-      </w:r>
-      <w:r>
-        <w:rPr>
-          <w:lang w:val="en-US"/>
-        </w:rPr>
-        <w:t xml:space="preserve"> POS-tag for the </w:t>
-      </w:r>
-      <w:r>
-        <w:rPr>
-          <w:lang w:val="en-US"/>
-        </w:rPr>
-        <w:t xml:space="preserve">respective word in the training data. Therefore, the baseline tagger does not take the context of the word into account at all and following that, it might be considered very rudimental. </w:t>
-      </w:r>
-    </w:p>
-    <w:p>
-      <w:pPr>
-        <w:rPr>
-          <w:lang w:val="en-US"/>
-        </w:rPr>
-      </w:pPr>
+        <w:t>0.9296</w:t>
+      </w:r>
+    </w:p>
+    <w:p>
+      <w:pPr>
+        <w:rPr>
+          <w:lang w:val="en-US"/>
+        </w:rPr>
+      </w:pPr>
+      <w:r>
+        <w:rPr>
+          <w:lang w:val="en-US"/>
+        </w:rPr>
+        <w:t xml:space="preserve">The baseline tagger as it is implemented in Part b of this exercise already achieves a very high accuracy of 93% and therefore outperforms the tagger from Part a by approximately 6%. </w:t>
+      </w:r>
+    </w:p>
+    <w:p>
+      <w:pPr>
+        <w:rPr>
+          <w:lang w:val="en-US"/>
+        </w:rPr>
+      </w:pPr>
+      <w:r>
+        <w:rPr>
+          <w:lang w:val="en-US"/>
+        </w:rPr>
+        <w:t xml:space="preserve">However, this </w:t>
+      </w:r>
+      <w:r>
+        <w:rPr>
+          <w:lang w:val="en-US"/>
+        </w:rPr>
+        <w:t>comes as surprise (to me), since the baseline tagger uses a very rudimental method to decide on the tags.</w:t>
+      </w:r>
+      <w:r>
+        <w:rPr>
+          <w:lang w:val="en-US"/>
+        </w:rPr>
+        <w:t xml:space="preserve"> </w:t>
+      </w:r>
+      <w:r>
+        <w:rPr>
+          <w:lang w:val="en-US"/>
+        </w:rPr>
+        <w:t>It decides which POS-tag to choose for a particular word on the basis of the most frequently seen tag for that word in the training set, which does not seem to be a very elaborate method. Yet, the tagger from Part a also “only” looks at the suffixes of a word and whether it is the first word in a sentence or not, which does not seem to be good indicators for deciding on the POS-tags, either.</w:t>
+      </w:r>
+    </w:p>
+    <w:p>
+      <w:pPr>
+        <w:rPr>
+          <w:lang w:val="en-US"/>
+        </w:rPr>
+      </w:pPr>
+    </w:p>
+    <w:p>
+      <w:pPr>
+        <w:rPr>
+          <w:rFonts w:asciiTheme="majorHAnsi" w:eastAsiaTheme="majorEastAsia" w:hAnsiTheme="majorHAnsi" w:cstheme="majorBidi"/>
+          <w:color w:val="2F5496" w:themeColor="accent1" w:themeShade="BF"/>
+          <w:sz w:val="32"/>
+          <w:szCs w:val="32"/>
+          <w:lang w:val="en-US"/>
+        </w:rPr>
+      </w:pPr>
+      <w:r>
+        <w:rPr>
+          <w:lang w:val="en-US"/>
+        </w:rPr>
+        <w:br w:type="page"/>
+      </w:r>
     </w:p>
     <w:p>
       <w:pPr>
@@ -383,6 +401,7 @@
         <w:rPr>
           <w:lang w:val="en-US"/>
         </w:rPr>
+        <w:lastRenderedPageBreak/>
         <w:t>Exercise 2</w:t>
       </w:r>
     </w:p>
@@ -564,7 +583,6 @@
         <w:rPr>
           <w:lang w:val="en-US"/>
         </w:rPr>
-        <w:lastRenderedPageBreak/>
         <w:t xml:space="preserve">features with the </w:t>
       </w:r>
       <w:proofErr w:type="spellStart"/>
@@ -1000,68 +1018,62 @@
         <w:rPr>
           <w:lang w:val="en-US"/>
         </w:rPr>
-        <w:t>Did the extended feature selector beat the baseline?</w:t>
-      </w:r>
-      <w:r>
-        <w:rPr>
-          <w:lang w:val="en-US"/>
-        </w:rPr>
-        <w:t xml:space="preserve"> – Yes, the feature selector which was extended in this Part c of Exercise 2 beat the baseline trained on </w:t>
-      </w:r>
-      <w:proofErr w:type="spellStart"/>
-      <w:r>
-        <w:rPr>
-          <w:i/>
-          <w:iCs/>
-          <w:lang w:val="en-US"/>
-        </w:rPr>
-        <w:t>news_train</w:t>
-      </w:r>
-      <w:proofErr w:type="spellEnd"/>
-      <w:r>
-        <w:rPr>
-          <w:lang w:val="en-US"/>
-        </w:rPr>
-        <w:t xml:space="preserve"> and tested on </w:t>
-      </w:r>
-      <w:proofErr w:type="spellStart"/>
-      <w:r>
-        <w:rPr>
-          <w:i/>
-          <w:iCs/>
-          <w:lang w:val="en-US"/>
-        </w:rPr>
-        <w:t>news_dev_test</w:t>
-      </w:r>
-      <w:proofErr w:type="spellEnd"/>
-      <w:r>
-        <w:rPr>
-          <w:i/>
-          <w:iCs/>
-          <w:lang w:val="en-US"/>
-        </w:rPr>
-        <w:t xml:space="preserve">. </w:t>
-      </w:r>
-      <w:r>
-        <w:rPr>
-          <w:iCs/>
-          <w:lang w:val="en-US"/>
-        </w:rPr>
-        <w:t>The baseline accuracy (</w:t>
-      </w:r>
-      <w:r>
-        <w:rPr>
-          <w:iCs/>
-          <w:lang w:val="en-US"/>
-        </w:rPr>
-        <w:t>0.7582</w:t>
-      </w:r>
-      <w:r>
-        <w:rPr>
-          <w:iCs/>
-          <w:lang w:val="en-US"/>
-        </w:rPr>
-        <w:t>) was outperformed by at least 12% by every of the taggers using various parameters.</w:t>
+        <w:t>Did the extended feature selector beat the baseline</w:t>
+      </w:r>
+      <w:r>
+        <w:rPr>
+          <w:lang w:val="en-US"/>
+        </w:rPr>
+        <w:t xml:space="preserve"> (</w:t>
+      </w:r>
+      <w:r>
+        <w:rPr>
+          <w:lang w:val="en-US"/>
+        </w:rPr>
+        <w:t>0.9296</w:t>
+      </w:r>
+      <w:r>
+        <w:rPr>
+          <w:lang w:val="en-US"/>
+        </w:rPr>
+        <w:t>)</w:t>
+      </w:r>
+      <w:r>
+        <w:rPr>
+          <w:lang w:val="en-US"/>
+        </w:rPr>
+        <w:t>?</w:t>
+      </w:r>
+      <w:r>
+        <w:rPr>
+          <w:lang w:val="en-US"/>
+        </w:rPr>
+        <w:t xml:space="preserve"> </w:t>
+      </w:r>
+    </w:p>
+    <w:p>
+      <w:pPr>
+        <w:rPr>
+          <w:lang w:val="en-US"/>
+        </w:rPr>
+      </w:pPr>
+      <w:r>
+        <w:rPr>
+          <w:lang w:val="en-US"/>
+        </w:rPr>
+        <w:t xml:space="preserve">The extended version of the feature selector </w:t>
+      </w:r>
+      <w:r>
+        <w:rPr>
+          <w:lang w:val="en-US"/>
+        </w:rPr>
+        <w:t xml:space="preserve">only beat the baseline when using alpha-values of 0.01 and smaller. Yet, the baseline </w:t>
+      </w:r>
+      <w:r>
+        <w:rPr>
+          <w:lang w:val="en-US"/>
+        </w:rPr>
+        <w:t>only performs slightly worse and is not beaten extremely by the extended feature selector and tagger.</w:t>
       </w:r>
     </w:p>
     <w:p>
@@ -1116,7 +1128,19 @@
         <w:rPr>
           <w:lang w:val="en-US"/>
         </w:rPr>
-        <w:t xml:space="preserve">the respective word. Therefore, the feature selector doesn’t take a word’s context into account. However, the context </w:t>
+        <w:t xml:space="preserve">the respective word. Therefore, the </w:t>
+      </w:r>
+      <w:r>
+        <w:rPr>
+          <w:lang w:val="en-US"/>
+        </w:rPr>
+        <w:t>baseline tagger</w:t>
+      </w:r>
+      <w:r>
+        <w:rPr>
+          <w:lang w:val="en-US"/>
+        </w:rPr>
+        <w:t xml:space="preserve"> doesn’t take a word’s context into account. However, the context </w:t>
       </w:r>
       <w:r>
         <w:rPr>
@@ -1129,6 +1153,50 @@
           <w:lang w:val="en-US"/>
         </w:rPr>
         <w:t>can be a very helpful indicator when it comes to POS-tagging as it might help to decide which POS is the correct one.</w:t>
+      </w:r>
+      <w:r>
+        <w:rPr>
+          <w:lang w:val="en-US"/>
+        </w:rPr>
+        <w:t xml:space="preserve"> </w:t>
+      </w:r>
+      <w:r>
+        <w:rPr>
+          <w:lang w:val="en-US"/>
+        </w:rPr>
+        <w:br/>
+        <w:t>By looking at the results of this comparison, however, one can conclude that the rudimentary baseline tagger is already a good approach to assigning POS-tags to words</w:t>
+      </w:r>
+      <w:r>
+        <w:rPr>
+          <w:lang w:val="en-US"/>
+        </w:rPr>
+        <w:t>, which achieves good results when tagging the texts.</w:t>
+      </w:r>
+      <w:r>
+        <w:rPr>
+          <w:lang w:val="en-US"/>
+        </w:rPr>
+        <w:t xml:space="preserve"> </w:t>
+      </w:r>
+      <w:r>
+        <w:rPr>
+          <w:lang w:val="en-US"/>
+        </w:rPr>
+        <w:br/>
+      </w:r>
+      <w:r>
+        <w:rPr>
+          <w:lang w:val="en-US"/>
+        </w:rPr>
+        <w:lastRenderedPageBreak/>
+        <w:t xml:space="preserve">That both taggers achieve almost equally highly could be due to the fact that – after extending the NLTK feature selector - both of them look at the word to be classified now. The extended feature selector only additionally takes the previous word and the suffixes of the word into account. Those features do not seem to be really strong indicators of the POS-tag a particular word should receive (according to the results of this run, at least </w:t>
+      </w:r>
+      <w:r>
+        <w:rPr>
+          <w:lang w:val="en-US"/>
+        </w:rPr>
+        <w:t>(I would intuitively think that the previous word has a stronger impact)).</w:t>
       </w:r>
     </w:p>
     <w:p>
@@ -1145,15 +1213,16 @@
         <w:tblLook w:val="04A0" w:firstRow="1" w:lastRow="0" w:firstColumn="1" w:lastColumn="0" w:noHBand="0" w:noVBand="1"/>
       </w:tblPr>
       <w:tblGrid>
-        <w:gridCol w:w="2541"/>
-        <w:gridCol w:w="2166"/>
-        <w:gridCol w:w="2332"/>
-        <w:gridCol w:w="2023"/>
+        <w:gridCol w:w="2124"/>
+        <w:gridCol w:w="1788"/>
+        <w:gridCol w:w="1906"/>
+        <w:gridCol w:w="1834"/>
+        <w:gridCol w:w="1410"/>
       </w:tblGrid>
       <w:tr>
         <w:tc>
           <w:tcPr>
-            <w:tcW w:w="2541" w:type="dxa"/>
+            <w:tcW w:w="2124" w:type="dxa"/>
           </w:tcPr>
           <w:p>
             <w:pPr>
@@ -1182,7 +1251,7 @@
         </w:tc>
         <w:tc>
           <w:tcPr>
-            <w:tcW w:w="2166" w:type="dxa"/>
+            <w:tcW w:w="1788" w:type="dxa"/>
           </w:tcPr>
           <w:p>
             <w:pPr>
@@ -1202,7 +1271,7 @@
         </w:tc>
         <w:tc>
           <w:tcPr>
-            <w:tcW w:w="2332" w:type="dxa"/>
+            <w:tcW w:w="1906" w:type="dxa"/>
           </w:tcPr>
           <w:p>
             <w:pPr>
@@ -1229,7 +1298,7 @@
         </w:tc>
         <w:tc>
           <w:tcPr>
-            <w:tcW w:w="2023" w:type="dxa"/>
+            <w:tcW w:w="1834" w:type="dxa"/>
           </w:tcPr>
           <w:p>
             <w:pPr>
@@ -1244,6 +1313,26 @@
                 <w:lang w:val="en-US"/>
               </w:rPr>
               <w:t>Improvement of accuracy from Part b to Part c?</w:t>
+            </w:r>
+          </w:p>
+        </w:tc>
+        <w:tc>
+          <w:tcPr>
+            <w:tcW w:w="1410" w:type="dxa"/>
+          </w:tcPr>
+          <w:p>
+            <w:pPr>
+              <w:rPr>
+                <w:b/>
+                <w:lang w:val="en-US"/>
+              </w:rPr>
+            </w:pPr>
+            <w:r>
+              <w:rPr>
+                <w:b/>
+                <w:lang w:val="en-US"/>
+              </w:rPr>
+              <w:t xml:space="preserve">Baseline beaten? </w:t>
             </w:r>
           </w:p>
         </w:tc>
@@ -1251,7 +1340,7 @@
       <w:tr>
         <w:tc>
           <w:tcPr>
-            <w:tcW w:w="2541" w:type="dxa"/>
+            <w:tcW w:w="2124" w:type="dxa"/>
             <w:shd w:val="clear" w:color="auto" w:fill="FFFFFF" w:themeFill="background1"/>
           </w:tcPr>
           <w:p>
@@ -1270,7 +1359,7 @@
         </w:tc>
         <w:tc>
           <w:tcPr>
-            <w:tcW w:w="2166" w:type="dxa"/>
+            <w:tcW w:w="1788" w:type="dxa"/>
             <w:shd w:val="clear" w:color="auto" w:fill="FFFFFF" w:themeFill="background1"/>
           </w:tcPr>
           <w:p>
@@ -1289,7 +1378,7 @@
         </w:tc>
         <w:tc>
           <w:tcPr>
-            <w:tcW w:w="2332" w:type="dxa"/>
+            <w:tcW w:w="1906" w:type="dxa"/>
             <w:shd w:val="clear" w:color="auto" w:fill="FFFFFF" w:themeFill="background1"/>
           </w:tcPr>
           <w:p>
@@ -1308,8 +1397,21 @@
         </w:tc>
         <w:tc>
           <w:tcPr>
-            <w:tcW w:w="2023" w:type="dxa"/>
+            <w:tcW w:w="1834" w:type="dxa"/>
             <w:shd w:val="clear" w:color="auto" w:fill="A8D08D" w:themeFill="accent6" w:themeFillTint="99"/>
+          </w:tcPr>
+          <w:p>
+            <w:pPr>
+              <w:rPr>
+                <w:lang w:val="en-US"/>
+              </w:rPr>
+            </w:pPr>
+          </w:p>
+        </w:tc>
+        <w:tc>
+          <w:tcPr>
+            <w:tcW w:w="1410" w:type="dxa"/>
+            <w:shd w:val="clear" w:color="auto" w:fill="F4B083" w:themeFill="accent2" w:themeFillTint="99"/>
           </w:tcPr>
           <w:p>
             <w:pPr>
@@ -1323,7 +1425,7 @@
       <w:tr>
         <w:tc>
           <w:tcPr>
-            <w:tcW w:w="2541" w:type="dxa"/>
+            <w:tcW w:w="2124" w:type="dxa"/>
             <w:shd w:val="clear" w:color="auto" w:fill="FFFFFF" w:themeFill="background1"/>
           </w:tcPr>
           <w:p>
@@ -1342,7 +1444,7 @@
         </w:tc>
         <w:tc>
           <w:tcPr>
-            <w:tcW w:w="2166" w:type="dxa"/>
+            <w:tcW w:w="1788" w:type="dxa"/>
             <w:shd w:val="clear" w:color="auto" w:fill="FFFFFF" w:themeFill="background1"/>
           </w:tcPr>
           <w:p>
@@ -1361,7 +1463,7 @@
         </w:tc>
         <w:tc>
           <w:tcPr>
-            <w:tcW w:w="2332" w:type="dxa"/>
+            <w:tcW w:w="1906" w:type="dxa"/>
             <w:shd w:val="clear" w:color="auto" w:fill="FFFFFF" w:themeFill="background1"/>
           </w:tcPr>
           <w:p>
@@ -1380,8 +1482,21 @@
         </w:tc>
         <w:tc>
           <w:tcPr>
-            <w:tcW w:w="2023" w:type="dxa"/>
+            <w:tcW w:w="1834" w:type="dxa"/>
             <w:shd w:val="clear" w:color="auto" w:fill="A8D08D" w:themeFill="accent6" w:themeFillTint="99"/>
+          </w:tcPr>
+          <w:p>
+            <w:pPr>
+              <w:rPr>
+                <w:lang w:val="en-US"/>
+              </w:rPr>
+            </w:pPr>
+          </w:p>
+        </w:tc>
+        <w:tc>
+          <w:tcPr>
+            <w:tcW w:w="1410" w:type="dxa"/>
+            <w:shd w:val="clear" w:color="auto" w:fill="F4B083" w:themeFill="accent2" w:themeFillTint="99"/>
           </w:tcPr>
           <w:p>
             <w:pPr>
@@ -1395,7 +1510,7 @@
       <w:tr>
         <w:tc>
           <w:tcPr>
-            <w:tcW w:w="2541" w:type="dxa"/>
+            <w:tcW w:w="2124" w:type="dxa"/>
             <w:shd w:val="clear" w:color="auto" w:fill="FFFFFF" w:themeFill="background1"/>
           </w:tcPr>
           <w:p>
@@ -1414,7 +1529,7 @@
         </w:tc>
         <w:tc>
           <w:tcPr>
-            <w:tcW w:w="2166" w:type="dxa"/>
+            <w:tcW w:w="1788" w:type="dxa"/>
             <w:shd w:val="clear" w:color="auto" w:fill="FFFFFF" w:themeFill="background1"/>
           </w:tcPr>
           <w:p>
@@ -1433,7 +1548,7 @@
         </w:tc>
         <w:tc>
           <w:tcPr>
-            <w:tcW w:w="2332" w:type="dxa"/>
+            <w:tcW w:w="1906" w:type="dxa"/>
             <w:shd w:val="clear" w:color="auto" w:fill="FFFFFF" w:themeFill="background1"/>
           </w:tcPr>
           <w:p>
@@ -1452,8 +1567,21 @@
         </w:tc>
         <w:tc>
           <w:tcPr>
-            <w:tcW w:w="2023" w:type="dxa"/>
+            <w:tcW w:w="1834" w:type="dxa"/>
             <w:shd w:val="clear" w:color="auto" w:fill="A8D08D" w:themeFill="accent6" w:themeFillTint="99"/>
+          </w:tcPr>
+          <w:p>
+            <w:pPr>
+              <w:rPr>
+                <w:lang w:val="en-US"/>
+              </w:rPr>
+            </w:pPr>
+          </w:p>
+        </w:tc>
+        <w:tc>
+          <w:tcPr>
+            <w:tcW w:w="1410" w:type="dxa"/>
+            <w:shd w:val="clear" w:color="auto" w:fill="F4B083" w:themeFill="accent2" w:themeFillTint="99"/>
           </w:tcPr>
           <w:p>
             <w:pPr>
@@ -1467,7 +1595,7 @@
       <w:tr>
         <w:tc>
           <w:tcPr>
-            <w:tcW w:w="2541" w:type="dxa"/>
+            <w:tcW w:w="2124" w:type="dxa"/>
             <w:shd w:val="clear" w:color="auto" w:fill="FFFFFF" w:themeFill="background1"/>
           </w:tcPr>
           <w:p>
@@ -1486,7 +1614,7 @@
         </w:tc>
         <w:tc>
           <w:tcPr>
-            <w:tcW w:w="2166" w:type="dxa"/>
+            <w:tcW w:w="1788" w:type="dxa"/>
             <w:shd w:val="clear" w:color="auto" w:fill="FFFFFF" w:themeFill="background1"/>
           </w:tcPr>
           <w:p>
@@ -1505,7 +1633,7 @@
         </w:tc>
         <w:tc>
           <w:tcPr>
-            <w:tcW w:w="2332" w:type="dxa"/>
+            <w:tcW w:w="1906" w:type="dxa"/>
             <w:shd w:val="clear" w:color="auto" w:fill="FFFFFF" w:themeFill="background1"/>
           </w:tcPr>
           <w:p>
@@ -1524,7 +1652,20 @@
         </w:tc>
         <w:tc>
           <w:tcPr>
-            <w:tcW w:w="2023" w:type="dxa"/>
+            <w:tcW w:w="1834" w:type="dxa"/>
+            <w:shd w:val="clear" w:color="auto" w:fill="A8D08D" w:themeFill="accent6" w:themeFillTint="99"/>
+          </w:tcPr>
+          <w:p>
+            <w:pPr>
+              <w:rPr>
+                <w:lang w:val="en-US"/>
+              </w:rPr>
+            </w:pPr>
+          </w:p>
+        </w:tc>
+        <w:tc>
+          <w:tcPr>
+            <w:tcW w:w="1410" w:type="dxa"/>
             <w:shd w:val="clear" w:color="auto" w:fill="A8D08D" w:themeFill="accent6" w:themeFillTint="99"/>
           </w:tcPr>
           <w:p>
@@ -1539,7 +1680,7 @@
       <w:tr>
         <w:tc>
           <w:tcPr>
-            <w:tcW w:w="2541" w:type="dxa"/>
+            <w:tcW w:w="2124" w:type="dxa"/>
             <w:shd w:val="clear" w:color="auto" w:fill="FFFFFF" w:themeFill="background1"/>
           </w:tcPr>
           <w:p>
@@ -1558,7 +1699,7 @@
         </w:tc>
         <w:tc>
           <w:tcPr>
-            <w:tcW w:w="2166" w:type="dxa"/>
+            <w:tcW w:w="1788" w:type="dxa"/>
             <w:shd w:val="clear" w:color="auto" w:fill="FFFFFF" w:themeFill="background1"/>
           </w:tcPr>
           <w:p>
@@ -1577,7 +1718,7 @@
         </w:tc>
         <w:tc>
           <w:tcPr>
-            <w:tcW w:w="2332" w:type="dxa"/>
+            <w:tcW w:w="1906" w:type="dxa"/>
             <w:shd w:val="clear" w:color="auto" w:fill="FFFFFF" w:themeFill="background1"/>
           </w:tcPr>
           <w:p>
@@ -1596,7 +1737,20 @@
         </w:tc>
         <w:tc>
           <w:tcPr>
-            <w:tcW w:w="2023" w:type="dxa"/>
+            <w:tcW w:w="1834" w:type="dxa"/>
+            <w:shd w:val="clear" w:color="auto" w:fill="A8D08D" w:themeFill="accent6" w:themeFillTint="99"/>
+          </w:tcPr>
+          <w:p>
+            <w:pPr>
+              <w:rPr>
+                <w:lang w:val="en-US"/>
+              </w:rPr>
+            </w:pPr>
+          </w:p>
+        </w:tc>
+        <w:tc>
+          <w:tcPr>
+            <w:tcW w:w="1410" w:type="dxa"/>
             <w:shd w:val="clear" w:color="auto" w:fill="A8D08D" w:themeFill="accent6" w:themeFillTint="99"/>
           </w:tcPr>
           <w:p>
@@ -1611,7 +1765,7 @@
       <w:tr>
         <w:tc>
           <w:tcPr>
-            <w:tcW w:w="2541" w:type="dxa"/>
+            <w:tcW w:w="2124" w:type="dxa"/>
             <w:shd w:val="clear" w:color="auto" w:fill="FFFFFF" w:themeFill="background1"/>
           </w:tcPr>
           <w:p>
@@ -1630,7 +1784,7 @@
         </w:tc>
         <w:tc>
           <w:tcPr>
-            <w:tcW w:w="2166" w:type="dxa"/>
+            <w:tcW w:w="1788" w:type="dxa"/>
             <w:shd w:val="clear" w:color="auto" w:fill="FFFFFF" w:themeFill="background1"/>
           </w:tcPr>
           <w:p>
@@ -1649,7 +1803,7 @@
         </w:tc>
         <w:tc>
           <w:tcPr>
-            <w:tcW w:w="2332" w:type="dxa"/>
+            <w:tcW w:w="1906" w:type="dxa"/>
             <w:shd w:val="clear" w:color="auto" w:fill="FFFFFF" w:themeFill="background1"/>
           </w:tcPr>
           <w:p>
@@ -1668,8 +1822,22 @@
         </w:tc>
         <w:tc>
           <w:tcPr>
-            <w:tcW w:w="2023" w:type="dxa"/>
+            <w:tcW w:w="1834" w:type="dxa"/>
             <w:shd w:val="clear" w:color="auto" w:fill="538135" w:themeFill="accent6" w:themeFillShade="BF"/>
+          </w:tcPr>
+          <w:p>
+            <w:pPr>
+              <w:jc w:val="center"/>
+              <w:rPr>
+                <w:lang w:val="en-US"/>
+              </w:rPr>
+            </w:pPr>
+          </w:p>
+        </w:tc>
+        <w:tc>
+          <w:tcPr>
+            <w:tcW w:w="1410" w:type="dxa"/>
+            <w:shd w:val="clear" w:color="auto" w:fill="A8D08D" w:themeFill="accent6" w:themeFillTint="99"/>
           </w:tcPr>
           <w:p>
             <w:pPr>
@@ -1699,34 +1867,45 @@
         <w:rPr>
           <w:lang w:val="en-US"/>
         </w:rPr>
-        <w:t xml:space="preserve">Running this experiment with the extended feature extractor and various alpha-values, the best results are achieved when using alpha=0.0001. In general, the extended feature extractor performs </w:t>
-      </w:r>
+        <w:t xml:space="preserve">Running this experiment with the extended feature extractor and various alpha-values, the best results are achieved when using alpha=0.0001. In general, the extended feature extractor performs better than the not-extended one which only looks at the previous word instead of the previous and current word. </w:t>
+      </w:r>
+    </w:p>
+    <w:p>
+      <w:pPr>
+        <w:rPr>
+          <w:lang w:val="en-US"/>
+        </w:rPr>
+      </w:pPr>
+    </w:p>
+    <w:p>
+      <w:pPr>
+        <w:rPr>
+          <w:rFonts w:asciiTheme="majorHAnsi" w:eastAsiaTheme="majorEastAsia" w:hAnsiTheme="majorHAnsi" w:cstheme="majorBidi"/>
+          <w:color w:val="2F5496" w:themeColor="accent1" w:themeShade="BF"/>
+          <w:sz w:val="32"/>
+          <w:szCs w:val="32"/>
+          <w:lang w:val="en-US"/>
+        </w:rPr>
+      </w:pPr>
+      <w:r>
+        <w:rPr>
+          <w:lang w:val="en-US"/>
+        </w:rPr>
+        <w:br w:type="page"/>
+      </w:r>
+    </w:p>
+    <w:p>
+      <w:pPr>
+        <w:pStyle w:val="berschrift1"/>
+        <w:rPr>
+          <w:lang w:val="en-US"/>
+        </w:rPr>
+      </w:pPr>
       <w:r>
         <w:rPr>
           <w:lang w:val="en-US"/>
         </w:rPr>
         <w:lastRenderedPageBreak/>
-        <w:t xml:space="preserve">better than the not-extended one which only looks at the previous word instead of the previous and current word. </w:t>
-      </w:r>
-    </w:p>
-    <w:p>
-      <w:pPr>
-        <w:rPr>
-          <w:lang w:val="en-US"/>
-        </w:rPr>
-      </w:pPr>
-    </w:p>
-    <w:p>
-      <w:pPr>
-        <w:pStyle w:val="berschrift1"/>
-        <w:rPr>
-          <w:lang w:val="en-US"/>
-        </w:rPr>
-      </w:pPr>
-      <w:r>
-        <w:rPr>
-          <w:lang w:val="en-US"/>
-        </w:rPr>
         <w:t>Exercise 3</w:t>
       </w:r>
     </w:p>
@@ -2138,6 +2317,23 @@
     </w:p>
     <w:p>
       <w:pPr>
+        <w:rPr>
+          <w:rFonts w:asciiTheme="majorHAnsi" w:eastAsiaTheme="majorEastAsia" w:hAnsiTheme="majorHAnsi" w:cstheme="majorBidi"/>
+          <w:color w:val="2F5496" w:themeColor="accent1" w:themeShade="BF"/>
+          <w:sz w:val="32"/>
+          <w:szCs w:val="32"/>
+          <w:lang w:val="en-US"/>
+        </w:rPr>
+      </w:pPr>
+      <w:r>
+        <w:rPr>
+          <w:lang w:val="en-US"/>
+        </w:rPr>
+        <w:br w:type="page"/>
+      </w:r>
+    </w:p>
+    <w:p>
+      <w:pPr>
         <w:pStyle w:val="berschrift1"/>
         <w:rPr>
           <w:lang w:val="en-US"/>
@@ -2147,6 +2343,7 @@
         <w:rPr>
           <w:lang w:val="en-US"/>
         </w:rPr>
+        <w:lastRenderedPageBreak/>
         <w:t>Exercise 4</w:t>
       </w:r>
     </w:p>
@@ -2494,50 +2691,205 @@
         <w:rPr>
           <w:lang w:val="en-US"/>
         </w:rPr>
+        <w:t xml:space="preserve">The best results can be obtained by checking whether the string is a number and also considering the following, the previous and the word itself. </w:t>
+      </w:r>
+    </w:p>
+    <w:p>
+      <w:pPr>
+        <w:rPr>
+          <w:lang w:val="en-US"/>
+        </w:rPr>
+      </w:pPr>
+      <w:r>
+        <w:rPr>
+          <w:lang w:val="en-US"/>
+        </w:rPr>
+        <w:t>Speed of running the experiment: 25sek</w:t>
+      </w:r>
+    </w:p>
+    <w:p>
+      <w:pPr>
+        <w:rPr>
+          <w:lang w:val="en-US"/>
+        </w:rPr>
+      </w:pPr>
+    </w:p>
+    <w:p>
+      <w:pPr>
+        <w:rPr>
+          <w:lang w:val="en-US"/>
+        </w:rPr>
+      </w:pPr>
+    </w:p>
+    <w:p>
+      <w:pPr>
+        <w:rPr>
+          <w:lang w:val="en-US"/>
+        </w:rPr>
+      </w:pPr>
+    </w:p>
+    <w:p>
+      <w:pPr>
+        <w:rPr>
+          <w:lang w:val="en-US"/>
+        </w:rPr>
+      </w:pPr>
+    </w:p>
+    <w:p>
+      <w:pPr>
+        <w:rPr>
+          <w:rFonts w:asciiTheme="majorHAnsi" w:eastAsiaTheme="majorEastAsia" w:hAnsiTheme="majorHAnsi" w:cstheme="majorBidi"/>
+          <w:color w:val="2F5496" w:themeColor="accent1" w:themeShade="BF"/>
+          <w:sz w:val="32"/>
+          <w:szCs w:val="32"/>
+          <w:lang w:val="en-US"/>
+        </w:rPr>
+      </w:pPr>
+      <w:r>
+        <w:rPr>
+          <w:lang w:val="en-US"/>
+        </w:rPr>
+        <w:br w:type="page"/>
+      </w:r>
+    </w:p>
+    <w:p>
+      <w:pPr>
+        <w:pStyle w:val="berschrift1"/>
+        <w:rPr>
+          <w:lang w:val="en-US"/>
+        </w:rPr>
+      </w:pPr>
+      <w:r>
+        <w:rPr>
+          <w:lang w:val="en-US"/>
+        </w:rPr>
         <w:lastRenderedPageBreak/>
-        <w:t xml:space="preserve">The best results can be obtained by checking whether the string is a number and also considering the following, the previous and the word itself. </w:t>
-      </w:r>
-    </w:p>
-    <w:p>
-      <w:pPr>
-        <w:rPr>
-          <w:lang w:val="en-US"/>
-        </w:rPr>
-      </w:pPr>
-      <w:r>
-        <w:rPr>
-          <w:lang w:val="en-US"/>
-        </w:rPr>
-        <w:t>Speed of running the experiment: 25sek</w:t>
-      </w:r>
-    </w:p>
-    <w:p>
-      <w:pPr>
-        <w:rPr>
-          <w:lang w:val="en-US"/>
-        </w:rPr>
-      </w:pPr>
-    </w:p>
-    <w:p>
-      <w:pPr>
-        <w:rPr>
-          <w:lang w:val="en-US"/>
-        </w:rPr>
-      </w:pPr>
-    </w:p>
-    <w:p>
-      <w:pPr>
-        <w:rPr>
-          <w:lang w:val="en-US"/>
-        </w:rPr>
-      </w:pPr>
-    </w:p>
-    <w:p>
-      <w:pPr>
-        <w:rPr>
-          <w:lang w:val="en-US"/>
-        </w:rPr>
-      </w:pPr>
+        <w:t>Exercise 5</w:t>
+      </w:r>
+    </w:p>
+    <w:p>
+      <w:pPr>
+        <w:pStyle w:val="berschrift2"/>
+        <w:rPr>
+          <w:lang w:val="en-US"/>
+        </w:rPr>
+      </w:pPr>
+      <w:r>
+        <w:rPr>
+          <w:lang w:val="en-US"/>
+        </w:rPr>
+        <w:t>Part b</w:t>
+      </w:r>
+    </w:p>
+    <w:p>
+      <w:pPr>
+        <w:rPr>
+          <w:lang w:val="en-US"/>
+        </w:rPr>
+      </w:pPr>
+      <w:r>
+        <w:rPr>
+          <w:lang w:val="en-US"/>
+        </w:rPr>
+        <w:t xml:space="preserve">Baseline Tagger Accuracy: </w:t>
+      </w:r>
+      <w:r>
+        <w:rPr>
+          <w:iCs/>
+          <w:lang w:val="en-US"/>
+        </w:rPr>
+        <w:t>0.</w:t>
+      </w:r>
+      <w:r>
+        <w:rPr>
+          <w:iCs/>
+          <w:lang w:val="en-US"/>
+        </w:rPr>
+        <w:t>9478</w:t>
+      </w:r>
+    </w:p>
+    <w:p>
+      <w:pPr>
+        <w:rPr>
+          <w:lang w:val="en-US"/>
+        </w:rPr>
+      </w:pPr>
+    </w:p>
+    <w:p>
+      <w:pPr>
+        <w:pStyle w:val="berschrift2"/>
+        <w:rPr>
+          <w:lang w:val="en-US"/>
+        </w:rPr>
+      </w:pPr>
+      <w:r>
+        <w:rPr>
+          <w:lang w:val="en-US"/>
+        </w:rPr>
+        <w:t>Part c</w:t>
+      </w:r>
+    </w:p>
+    <w:p>
+      <w:pPr>
+        <w:rPr>
+          <w:lang w:val="en-US"/>
+        </w:rPr>
+      </w:pPr>
+      <w:r>
+        <w:rPr>
+          <w:lang w:val="en-US"/>
+        </w:rPr>
+        <w:t>Accuracy of the tagger with the whole data set and the best settings from the previous exercises: 0.969</w:t>
+      </w:r>
+      <w:r>
+        <w:rPr>
+          <w:lang w:val="en-US"/>
+        </w:rPr>
+        <w:br/>
+      </w:r>
+      <w:r>
+        <w:rPr>
+          <w:lang w:val="en-US"/>
+        </w:rPr>
+        <w:t xml:space="preserve">Speed of running the experiment: </w:t>
+      </w:r>
+      <w:r>
+        <w:rPr>
+          <w:lang w:val="en-US"/>
+        </w:rPr>
+        <w:t>3:16 min</w:t>
+      </w:r>
+    </w:p>
+    <w:p>
+      <w:pPr>
+        <w:rPr>
+          <w:lang w:val="en-US"/>
+        </w:rPr>
+      </w:pPr>
+    </w:p>
+    <w:p>
+      <w:pPr>
+        <w:rPr>
+          <w:lang w:val="en-US"/>
+        </w:rPr>
+      </w:pPr>
+    </w:p>
+    <w:p>
+      <w:pPr>
+        <w:rPr>
+          <w:rFonts w:asciiTheme="majorHAnsi" w:eastAsiaTheme="majorEastAsia" w:hAnsiTheme="majorHAnsi" w:cstheme="majorBidi"/>
+          <w:color w:val="2F5496" w:themeColor="accent1" w:themeShade="BF"/>
+          <w:sz w:val="32"/>
+          <w:szCs w:val="32"/>
+          <w:lang w:val="en-US"/>
+        </w:rPr>
+      </w:pPr>
+      <w:r>
+        <w:rPr>
+          <w:lang w:val="en-US"/>
+        </w:rPr>
+        <w:br w:type="page"/>
+      </w:r>
     </w:p>
     <w:p>
       <w:pPr>
@@ -2550,133 +2902,7 @@
         <w:rPr>
           <w:lang w:val="en-US"/>
         </w:rPr>
-        <w:t>Exercise 5</w:t>
-      </w:r>
-    </w:p>
-    <w:p>
-      <w:pPr>
-        <w:pStyle w:val="berschrift2"/>
-        <w:rPr>
-          <w:lang w:val="en-US"/>
-        </w:rPr>
-      </w:pPr>
-      <w:r>
-        <w:rPr>
-          <w:lang w:val="en-US"/>
-        </w:rPr>
-        <w:t>Part b</w:t>
-      </w:r>
-    </w:p>
-    <w:p>
-      <w:pPr>
-        <w:rPr>
-          <w:lang w:val="en-US"/>
-        </w:rPr>
-      </w:pPr>
-      <w:r>
-        <w:rPr>
-          <w:lang w:val="en-US"/>
-        </w:rPr>
-        <w:t>Baseline Tagger Accuracy:</w:t>
-      </w:r>
-      <w:r>
-        <w:rPr>
-          <w:lang w:val="en-US"/>
-        </w:rPr>
-        <w:t xml:space="preserve"> </w:t>
-      </w:r>
-      <w:r>
-        <w:rPr>
-          <w:iCs/>
-          <w:lang w:val="en-US"/>
-        </w:rPr>
-        <w:t>0.8446</w:t>
-      </w:r>
-    </w:p>
-    <w:p>
-      <w:pPr>
-        <w:rPr>
-          <w:lang w:val="en-US"/>
-        </w:rPr>
-      </w:pPr>
-    </w:p>
-    <w:p>
-      <w:pPr>
-        <w:rPr>
-          <w:lang w:val="en-US"/>
-        </w:rPr>
-      </w:pPr>
-    </w:p>
-    <w:p>
-      <w:pPr>
-        <w:pStyle w:val="berschrift2"/>
-        <w:rPr>
-          <w:lang w:val="en-US"/>
-        </w:rPr>
-      </w:pPr>
-      <w:r>
-        <w:rPr>
-          <w:lang w:val="en-US"/>
-        </w:rPr>
-        <w:t>Part c</w:t>
-      </w:r>
-    </w:p>
-    <w:p>
-      <w:pPr>
-        <w:rPr>
-          <w:lang w:val="en-US"/>
-        </w:rPr>
-      </w:pPr>
-      <w:r>
-        <w:rPr>
-          <w:lang w:val="en-US"/>
-        </w:rPr>
-        <w:t>Accuracy of the tagger with the whole data set and the best settings from the previous exercises: 0.969</w:t>
-      </w:r>
-      <w:r>
-        <w:rPr>
-          <w:lang w:val="en-US"/>
-        </w:rPr>
-        <w:br/>
-      </w:r>
-      <w:r>
-        <w:rPr>
-          <w:lang w:val="en-US"/>
-        </w:rPr>
-        <w:t xml:space="preserve">Speed of running the experiment: </w:t>
-      </w:r>
-      <w:r>
-        <w:rPr>
-          <w:lang w:val="en-US"/>
-        </w:rPr>
-        <w:t>3:16 min</w:t>
-      </w:r>
-    </w:p>
-    <w:p>
-      <w:pPr>
-        <w:rPr>
-          <w:lang w:val="en-US"/>
-        </w:rPr>
-      </w:pPr>
-    </w:p>
-    <w:p>
-      <w:pPr>
-        <w:rPr>
-          <w:lang w:val="en-US"/>
-        </w:rPr>
-      </w:pPr>
-    </w:p>
-    <w:p>
-      <w:pPr>
-        <w:pStyle w:val="berschrift1"/>
-        <w:rPr>
-          <w:lang w:val="en-US"/>
-        </w:rPr>
-      </w:pPr>
-      <w:r>
-        <w:rPr>
-          <w:lang w:val="en-US"/>
-        </w:rPr>
+        <w:lastRenderedPageBreak/>
         <w:t>Exercise 6</w:t>
       </w:r>
     </w:p>
@@ -5905,7 +6131,6 @@
         <w:rPr>
           <w:lang w:val="en-US"/>
         </w:rPr>
-        <w:lastRenderedPageBreak/>
         <w:t>Part b</w:t>
       </w:r>
     </w:p>
@@ -7112,6 +7337,7 @@
         <w:rPr>
           <w:lang w:val="en-US"/>
         </w:rPr>
+        <w:lastRenderedPageBreak/>
         <w:t>Exercise 7</w:t>
       </w:r>
     </w:p>
@@ -7131,6 +7357,23 @@
     </w:p>
     <w:p>
       <w:pPr>
+        <w:rPr>
+          <w:rFonts w:asciiTheme="majorHAnsi" w:eastAsiaTheme="majorEastAsia" w:hAnsiTheme="majorHAnsi" w:cstheme="majorBidi"/>
+          <w:color w:val="2F5496" w:themeColor="accent1" w:themeShade="BF"/>
+          <w:sz w:val="32"/>
+          <w:szCs w:val="32"/>
+          <w:lang w:val="en-US"/>
+        </w:rPr>
+      </w:pPr>
+      <w:r>
+        <w:rPr>
+          <w:lang w:val="en-US"/>
+        </w:rPr>
+        <w:br w:type="page"/>
+      </w:r>
+    </w:p>
+    <w:p>
+      <w:pPr>
         <w:pStyle w:val="berschrift1"/>
         <w:rPr>
           <w:lang w:val="en-US"/>
@@ -7140,6 +7383,7 @@
         <w:rPr>
           <w:lang w:val="en-US"/>
         </w:rPr>
+        <w:lastRenderedPageBreak/>
         <w:t>Exercise 8</w:t>
       </w:r>
     </w:p>
@@ -7345,14 +7589,7 @@
         <w:rPr>
           <w:lang w:val="en-US"/>
         </w:rPr>
-        <w:t xml:space="preserve"> data set in Part a before. A reason for that could be that before, we trained the tagger on the same genres of text we would later test it on, therefore the contents of the test set do not hugely differ from the </w:t>
-      </w:r>
-      <w:r>
-        <w:rPr>
-          <w:lang w:val="en-US"/>
-        </w:rPr>
-        <w:lastRenderedPageBreak/>
-        <w:t xml:space="preserve">ones on which the tagger was trained in the exercises before. </w:t>
+        <w:t xml:space="preserve"> data set in Part a before. A reason for that could be that before, we trained the tagger on the same genres of text we would later test it on, therefore the contents of the test set do not hugely differ from the ones on which the tagger was trained in the exercises before. </w:t>
       </w:r>
       <w:r>
         <w:rPr>
@@ -7605,6 +7842,23 @@
     </w:p>
     <w:p>
       <w:pPr>
+        <w:rPr>
+          <w:rFonts w:asciiTheme="majorHAnsi" w:eastAsiaTheme="majorEastAsia" w:hAnsiTheme="majorHAnsi" w:cstheme="majorBidi"/>
+          <w:color w:val="2F5496" w:themeColor="accent1" w:themeShade="BF"/>
+          <w:sz w:val="32"/>
+          <w:szCs w:val="32"/>
+          <w:lang w:val="en-US"/>
+        </w:rPr>
+      </w:pPr>
+      <w:r>
+        <w:rPr>
+          <w:lang w:val="en-US"/>
+        </w:rPr>
+        <w:br w:type="page"/>
+      </w:r>
+    </w:p>
+    <w:p>
+      <w:pPr>
         <w:pStyle w:val="berschrift1"/>
         <w:rPr>
           <w:lang w:val="en-US"/>
@@ -7614,6 +7868,7 @@
         <w:rPr>
           <w:lang w:val="en-US"/>
         </w:rPr>
+        <w:lastRenderedPageBreak/>
         <w:t xml:space="preserve">Exercise 9 </w:t>
       </w:r>
     </w:p>
@@ -8006,7 +8261,6 @@
         <w:rPr>
           <w:lang w:val="en-US"/>
         </w:rPr>
-        <w:lastRenderedPageBreak/>
         <w:t xml:space="preserve">and </w:t>
       </w:r>
       <w:r>
@@ -8054,6 +8308,742 @@
         </w:rPr>
         <w:t xml:space="preserve">. Since the perceptron tagger achieves better, the 30 seconds are a reasonable “downside”. </w:t>
       </w:r>
+    </w:p>
+    <w:p>
+      <w:pPr>
+        <w:rPr>
+          <w:lang w:val="en-US"/>
+        </w:rPr>
+      </w:pPr>
+      <w:r>
+        <w:rPr>
+          <w:lang w:val="en-US"/>
+        </w:rPr>
+        <w:br w:type="page"/>
+      </w:r>
+    </w:p>
+    <w:tbl>
+      <w:tblPr>
+        <w:tblStyle w:val="Tabellenraster"/>
+        <w:tblW w:w="0" w:type="auto"/>
+        <w:tblLook w:val="04A0" w:firstRow="1" w:lastRow="0" w:firstColumn="1" w:lastColumn="0" w:noHBand="0" w:noVBand="1"/>
+      </w:tblPr>
+      <w:tblGrid>
+        <w:gridCol w:w="2263"/>
+        <w:gridCol w:w="6799"/>
+      </w:tblGrid>
+      <w:tr>
+        <w:tc>
+          <w:tcPr>
+            <w:tcW w:w="2263" w:type="dxa"/>
+          </w:tcPr>
+          <w:p>
+            <w:pPr>
+              <w:rPr>
+                <w:lang w:val="en-US"/>
+              </w:rPr>
+            </w:pPr>
+            <w:r>
+              <w:rPr>
+                <w:lang w:val="en-US"/>
+              </w:rPr>
+              <w:lastRenderedPageBreak/>
+              <w:t xml:space="preserve">[(('Mr.', 'NOUN'), </w:t>
+            </w:r>
+          </w:p>
+          <w:p>
+            <w:pPr>
+              <w:rPr>
+                <w:lang w:val="en-US"/>
+              </w:rPr>
+            </w:pPr>
+            <w:r>
+              <w:rPr>
+                <w:lang w:val="en-US"/>
+              </w:rPr>
+              <w:t xml:space="preserve">('Martinelli', 'NOUN'), </w:t>
+            </w:r>
+          </w:p>
+          <w:p>
+            <w:pPr>
+              <w:rPr>
+                <w:lang w:val="en-US"/>
+              </w:rPr>
+            </w:pPr>
+            <w:r>
+              <w:rPr>
+                <w:lang w:val="en-US"/>
+              </w:rPr>
+              <w:t>('said', 'VERB'),</w:t>
+            </w:r>
+          </w:p>
+          <w:p>
+            <w:pPr>
+              <w:rPr>
+                <w:lang w:val="en-US"/>
+              </w:rPr>
+            </w:pPr>
+            <w:r>
+              <w:rPr>
+                <w:lang w:val="en-US"/>
+              </w:rPr>
+              <w:t xml:space="preserve">('yesterday', 'NOUN'), </w:t>
+            </w:r>
+          </w:p>
+          <w:p>
+            <w:pPr>
+              <w:rPr>
+                <w:lang w:val="en-US"/>
+              </w:rPr>
+            </w:pPr>
+            <w:r>
+              <w:rPr>
+                <w:highlight w:val="yellow"/>
+                <w:lang w:val="en-US"/>
+              </w:rPr>
+              <w:t>('that', 'DET'),</w:t>
+            </w:r>
+            <w:r>
+              <w:rPr>
+                <w:lang w:val="en-US"/>
+              </w:rPr>
+              <w:t xml:space="preserve"> </w:t>
+            </w:r>
+          </w:p>
+          <w:p>
+            <w:pPr>
+              <w:rPr>
+                <w:lang w:val="en-US"/>
+              </w:rPr>
+            </w:pPr>
+            <w:r>
+              <w:rPr>
+                <w:lang w:val="en-US"/>
+              </w:rPr>
+              <w:t xml:space="preserve">('the', 'DET'), </w:t>
+            </w:r>
+          </w:p>
+          <w:p>
+            <w:pPr>
+              <w:rPr>
+                <w:lang w:val="en-US"/>
+              </w:rPr>
+            </w:pPr>
+            <w:r>
+              <w:rPr>
+                <w:lang w:val="en-US"/>
+              </w:rPr>
+              <w:t xml:space="preserve">('Citizens', 'NOUN'), </w:t>
+            </w:r>
+          </w:p>
+          <w:p>
+            <w:pPr>
+              <w:rPr>
+                <w:lang w:val="en-US"/>
+              </w:rPr>
+            </w:pPr>
+            <w:r>
+              <w:rPr>
+                <w:lang w:val="en-US"/>
+              </w:rPr>
+              <w:t xml:space="preserve">('Group', 'NOUN'), </w:t>
+            </w:r>
+          </w:p>
+          <w:p>
+            <w:pPr>
+              <w:rPr>
+                <w:lang w:val="en-US"/>
+              </w:rPr>
+            </w:pPr>
+            <w:r>
+              <w:rPr>
+                <w:lang w:val="en-US"/>
+              </w:rPr>
+              <w:t xml:space="preserve">('of', 'ADP'), </w:t>
+            </w:r>
+          </w:p>
+          <w:p>
+            <w:pPr>
+              <w:rPr>
+                <w:lang w:val="en-US"/>
+              </w:rPr>
+            </w:pPr>
+            <w:r>
+              <w:rPr>
+                <w:lang w:val="en-US"/>
+              </w:rPr>
+              <w:t xml:space="preserve">('Johnston', 'NOUN'), </w:t>
+            </w:r>
+          </w:p>
+          <w:p>
+            <w:pPr>
+              <w:rPr>
+                <w:lang w:val="en-US"/>
+              </w:rPr>
+            </w:pPr>
+            <w:r>
+              <w:rPr>
+                <w:lang w:val="en-US"/>
+              </w:rPr>
+              <w:t xml:space="preserve">('will', 'VERB'), </w:t>
+            </w:r>
+          </w:p>
+          <w:p>
+            <w:pPr>
+              <w:rPr>
+                <w:lang w:val="en-US"/>
+              </w:rPr>
+            </w:pPr>
+            <w:r>
+              <w:rPr>
+                <w:lang w:val="en-US"/>
+              </w:rPr>
+              <w:t>(</w:t>
+            </w:r>
+            <w:r>
+              <w:rPr>
+                <w:highlight w:val="yellow"/>
+                <w:lang w:val="en-US"/>
+              </w:rPr>
+              <w:t>'meet', 'NOUN'),</w:t>
+            </w:r>
+            <w:r>
+              <w:rPr>
+                <w:lang w:val="en-US"/>
+              </w:rPr>
+              <w:t xml:space="preserve"> </w:t>
+            </w:r>
+          </w:p>
+          <w:p>
+            <w:pPr>
+              <w:rPr>
+                <w:lang w:val="en-US"/>
+              </w:rPr>
+            </w:pPr>
+            <w:r>
+              <w:rPr>
+                <w:lang w:val="en-US"/>
+              </w:rPr>
+              <w:t xml:space="preserve">('again', 'ADV'), </w:t>
+            </w:r>
+          </w:p>
+          <w:p>
+            <w:pPr>
+              <w:rPr>
+                <w:lang w:val="en-US"/>
+              </w:rPr>
+            </w:pPr>
+            <w:r>
+              <w:rPr>
+                <w:lang w:val="en-US"/>
+              </w:rPr>
+              <w:t xml:space="preserve">('July', 'NOUN'), </w:t>
+            </w:r>
+          </w:p>
+          <w:p>
+            <w:pPr>
+              <w:rPr>
+                <w:lang w:val="en-US"/>
+              </w:rPr>
+            </w:pPr>
+            <w:r>
+              <w:rPr>
+                <w:lang w:val="en-US"/>
+              </w:rPr>
+              <w:t xml:space="preserve">('24', 'NUM'), </w:t>
+            </w:r>
+          </w:p>
+          <w:p>
+            <w:pPr>
+              <w:rPr>
+                <w:lang w:val="en-US"/>
+              </w:rPr>
+            </w:pPr>
+            <w:r>
+              <w:rPr>
+                <w:lang w:val="en-US"/>
+              </w:rPr>
+              <w:t xml:space="preserve">('to', 'PRT'), </w:t>
+            </w:r>
+          </w:p>
+          <w:p>
+            <w:pPr>
+              <w:rPr>
+                <w:lang w:val="en-US"/>
+              </w:rPr>
+            </w:pPr>
+            <w:r>
+              <w:rPr>
+                <w:lang w:val="en-US"/>
+              </w:rPr>
+              <w:t>(</w:t>
+            </w:r>
+            <w:r>
+              <w:rPr>
+                <w:highlight w:val="yellow"/>
+                <w:lang w:val="en-US"/>
+              </w:rPr>
+              <w:t>'plan', 'NOUN'),</w:t>
+            </w:r>
+          </w:p>
+          <w:p>
+            <w:pPr>
+              <w:rPr>
+                <w:lang w:val="en-US"/>
+              </w:rPr>
+            </w:pPr>
+            <w:r>
+              <w:rPr>
+                <w:lang w:val="en-US"/>
+              </w:rPr>
+              <w:t xml:space="preserve"> </w:t>
+            </w:r>
+            <w:r>
+              <w:rPr>
+                <w:highlight w:val="yellow"/>
+                <w:lang w:val="en-US"/>
+              </w:rPr>
+              <w:t>('further', 'ADV'),</w:t>
+            </w:r>
+            <w:r>
+              <w:rPr>
+                <w:lang w:val="en-US"/>
+              </w:rPr>
+              <w:t xml:space="preserve"> </w:t>
+            </w:r>
+          </w:p>
+          <w:p>
+            <w:pPr>
+              <w:rPr>
+                <w:lang w:val="en-US"/>
+              </w:rPr>
+            </w:pPr>
+            <w:r>
+              <w:rPr>
+                <w:highlight w:val="yellow"/>
+                <w:lang w:val="en-US"/>
+              </w:rPr>
+              <w:t>('strategy', 'ADJ'),</w:t>
+            </w:r>
+            <w:r>
+              <w:rPr>
+                <w:lang w:val="en-US"/>
+              </w:rPr>
+              <w:t xml:space="preserve"> </w:t>
+            </w:r>
+          </w:p>
+          <w:p>
+            <w:pPr>
+              <w:rPr>
+                <w:lang w:val="en-US"/>
+              </w:rPr>
+            </w:pPr>
+            <w:r>
+              <w:rPr>
+                <w:lang w:val="en-US"/>
+              </w:rPr>
+              <w:t xml:space="preserve">('in', 'ADP'), </w:t>
+            </w:r>
+          </w:p>
+          <w:p>
+            <w:pPr>
+              <w:rPr>
+                <w:lang w:val="en-US"/>
+              </w:rPr>
+            </w:pPr>
+            <w:r>
+              <w:rPr>
+                <w:lang w:val="en-US"/>
+              </w:rPr>
+              <w:t xml:space="preserve">('the', 'DET'), </w:t>
+            </w:r>
+          </w:p>
+          <w:p>
+            <w:pPr>
+              <w:rPr>
+                <w:lang w:val="en-US"/>
+              </w:rPr>
+            </w:pPr>
+            <w:r>
+              <w:rPr>
+                <w:lang w:val="en-US"/>
+              </w:rPr>
+              <w:t xml:space="preserve">('charter', 'NOUN'), </w:t>
+            </w:r>
+          </w:p>
+          <w:p>
+            <w:pPr>
+              <w:rPr>
+                <w:lang w:val="en-US"/>
+              </w:rPr>
+            </w:pPr>
+            <w:r>
+              <w:rPr>
+                <w:lang w:val="en-US"/>
+              </w:rPr>
+              <w:t xml:space="preserve">('movement', 'NOUN'), </w:t>
+            </w:r>
+          </w:p>
+          <w:p>
+            <w:pPr>
+              <w:rPr>
+                <w:lang w:val="en-US"/>
+              </w:rPr>
+            </w:pPr>
+            <w:r>
+              <w:rPr>
+                <w:lang w:val="en-US"/>
+              </w:rPr>
+              <w:t xml:space="preserve">('.', '.')), </w:t>
+            </w:r>
+          </w:p>
+          <w:p>
+            <w:pPr>
+              <w:rPr>
+                <w:lang w:val="en-US"/>
+              </w:rPr>
+            </w:pPr>
+          </w:p>
+          <w:p>
+            <w:pPr>
+              <w:rPr>
+                <w:lang w:val="en-US"/>
+              </w:rPr>
+            </w:pPr>
+          </w:p>
+        </w:tc>
+        <w:tc>
+          <w:tcPr>
+            <w:tcW w:w="6799" w:type="dxa"/>
+          </w:tcPr>
+          <w:p>
+            <w:pPr>
+              <w:rPr>
+                <w:lang w:val="en-US"/>
+              </w:rPr>
+            </w:pPr>
+            <w:r>
+              <w:rPr>
+                <w:lang w:val="en-US"/>
+              </w:rPr>
+              <w:t xml:space="preserve">GOLD SENT [[('Mr.', 'NOUN'), </w:t>
+            </w:r>
+          </w:p>
+          <w:p>
+            <w:pPr>
+              <w:rPr>
+                <w:lang w:val="en-US"/>
+              </w:rPr>
+            </w:pPr>
+            <w:r>
+              <w:rPr>
+                <w:lang w:val="en-US"/>
+              </w:rPr>
+              <w:t xml:space="preserve">('Martinelli', 'NOUN'), </w:t>
+            </w:r>
+          </w:p>
+          <w:p>
+            <w:pPr>
+              <w:rPr>
+                <w:lang w:val="en-US"/>
+              </w:rPr>
+            </w:pPr>
+            <w:r>
+              <w:rPr>
+                <w:lang w:val="en-US"/>
+              </w:rPr>
+              <w:t>('said', 'VERB'),</w:t>
+            </w:r>
+          </w:p>
+          <w:p>
+            <w:pPr>
+              <w:rPr>
+                <w:lang w:val="en-US"/>
+              </w:rPr>
+            </w:pPr>
+            <w:r>
+              <w:rPr>
+                <w:lang w:val="en-US"/>
+              </w:rPr>
+              <w:t xml:space="preserve">('yesterday', 'NOUN'), </w:t>
+            </w:r>
+          </w:p>
+          <w:p>
+            <w:pPr>
+              <w:rPr>
+                <w:lang w:val="en-US"/>
+              </w:rPr>
+            </w:pPr>
+            <w:r>
+              <w:rPr>
+                <w:lang w:val="en-US"/>
+              </w:rPr>
+              <w:t xml:space="preserve">('that', 'ADP'), </w:t>
+            </w:r>
+          </w:p>
+          <w:p>
+            <w:pPr>
+              <w:rPr>
+                <w:lang w:val="en-US"/>
+              </w:rPr>
+            </w:pPr>
+            <w:r>
+              <w:rPr>
+                <w:lang w:val="en-US"/>
+              </w:rPr>
+              <w:t xml:space="preserve">('the', 'DET'), </w:t>
+            </w:r>
+          </w:p>
+          <w:p>
+            <w:pPr>
+              <w:rPr>
+                <w:lang w:val="en-US"/>
+              </w:rPr>
+            </w:pPr>
+            <w:r>
+              <w:rPr>
+                <w:lang w:val="en-US"/>
+              </w:rPr>
+              <w:t xml:space="preserve">('Citizens', 'NOUN'), </w:t>
+            </w:r>
+          </w:p>
+          <w:p>
+            <w:pPr>
+              <w:rPr>
+                <w:lang w:val="en-US"/>
+              </w:rPr>
+            </w:pPr>
+            <w:r>
+              <w:rPr>
+                <w:lang w:val="en-US"/>
+              </w:rPr>
+              <w:t xml:space="preserve">('Group', 'NOUN'), </w:t>
+            </w:r>
+          </w:p>
+          <w:p>
+            <w:pPr>
+              <w:rPr>
+                <w:lang w:val="en-US"/>
+              </w:rPr>
+            </w:pPr>
+            <w:r>
+              <w:rPr>
+                <w:lang w:val="en-US"/>
+              </w:rPr>
+              <w:t xml:space="preserve">('of', 'ADP'), </w:t>
+            </w:r>
+          </w:p>
+          <w:p>
+            <w:pPr>
+              <w:rPr>
+                <w:lang w:val="en-US"/>
+              </w:rPr>
+            </w:pPr>
+            <w:r>
+              <w:rPr>
+                <w:lang w:val="en-US"/>
+              </w:rPr>
+              <w:t>('Johnston', 'NOUN'),</w:t>
+            </w:r>
+          </w:p>
+          <w:p>
+            <w:pPr>
+              <w:rPr>
+                <w:lang w:val="en-US"/>
+              </w:rPr>
+            </w:pPr>
+            <w:r>
+              <w:rPr>
+                <w:lang w:val="en-US"/>
+              </w:rPr>
+              <w:t xml:space="preserve">('will', 'VERB'), </w:t>
+            </w:r>
+          </w:p>
+          <w:p>
+            <w:pPr>
+              <w:rPr>
+                <w:lang w:val="en-US"/>
+              </w:rPr>
+            </w:pPr>
+            <w:r>
+              <w:rPr>
+                <w:lang w:val="en-US"/>
+              </w:rPr>
+              <w:t xml:space="preserve">('meet', 'VERB'), </w:t>
+            </w:r>
+          </w:p>
+          <w:p>
+            <w:pPr>
+              <w:rPr>
+                <w:lang w:val="en-US"/>
+              </w:rPr>
+            </w:pPr>
+            <w:r>
+              <w:rPr>
+                <w:lang w:val="en-US"/>
+              </w:rPr>
+              <w:t xml:space="preserve">('again', 'ADV'), </w:t>
+            </w:r>
+          </w:p>
+          <w:p>
+            <w:pPr>
+              <w:rPr>
+                <w:lang w:val="en-US"/>
+              </w:rPr>
+            </w:pPr>
+            <w:r>
+              <w:rPr>
+                <w:lang w:val="en-US"/>
+              </w:rPr>
+              <w:t xml:space="preserve">('July', 'NOUN'), </w:t>
+            </w:r>
+          </w:p>
+          <w:p>
+            <w:pPr>
+              <w:rPr>
+                <w:lang w:val="en-US"/>
+              </w:rPr>
+            </w:pPr>
+            <w:r>
+              <w:rPr>
+                <w:lang w:val="en-US"/>
+              </w:rPr>
+              <w:t xml:space="preserve">('24', 'NUM'), </w:t>
+            </w:r>
+          </w:p>
+          <w:p>
+            <w:pPr>
+              <w:rPr>
+                <w:lang w:val="en-US"/>
+              </w:rPr>
+            </w:pPr>
+            <w:r>
+              <w:rPr>
+                <w:lang w:val="en-US"/>
+              </w:rPr>
+              <w:t xml:space="preserve">('to', 'PRT'), </w:t>
+            </w:r>
+          </w:p>
+          <w:p>
+            <w:pPr>
+              <w:rPr>
+                <w:lang w:val="en-US"/>
+              </w:rPr>
+            </w:pPr>
+            <w:r>
+              <w:rPr>
+                <w:lang w:val="en-US"/>
+              </w:rPr>
+              <w:t xml:space="preserve">('plan', 'VERB'), </w:t>
+            </w:r>
+          </w:p>
+          <w:p>
+            <w:pPr>
+              <w:rPr>
+                <w:lang w:val="en-US"/>
+              </w:rPr>
+            </w:pPr>
+            <w:r>
+              <w:rPr>
+                <w:lang w:val="en-US"/>
+              </w:rPr>
+              <w:t xml:space="preserve">('further', 'ADJ'), </w:t>
+            </w:r>
+          </w:p>
+          <w:p>
+            <w:pPr>
+              <w:rPr>
+                <w:lang w:val="en-US"/>
+              </w:rPr>
+            </w:pPr>
+            <w:r>
+              <w:rPr>
+                <w:lang w:val="en-US"/>
+              </w:rPr>
+              <w:t xml:space="preserve">('strategy', 'NOUN'), </w:t>
+            </w:r>
+          </w:p>
+          <w:p>
+            <w:pPr>
+              <w:rPr>
+                <w:lang w:val="en-US"/>
+              </w:rPr>
+            </w:pPr>
+            <w:r>
+              <w:rPr>
+                <w:lang w:val="en-US"/>
+              </w:rPr>
+              <w:t xml:space="preserve">('in', 'ADP'), </w:t>
+            </w:r>
+          </w:p>
+          <w:p>
+            <w:pPr>
+              <w:rPr>
+                <w:lang w:val="en-US"/>
+              </w:rPr>
+            </w:pPr>
+            <w:r>
+              <w:rPr>
+                <w:lang w:val="en-US"/>
+              </w:rPr>
+              <w:t>('the', 'DET'),</w:t>
+            </w:r>
+          </w:p>
+          <w:p>
+            <w:pPr>
+              <w:rPr>
+                <w:lang w:val="en-US"/>
+              </w:rPr>
+            </w:pPr>
+            <w:r>
+              <w:rPr>
+                <w:lang w:val="en-US"/>
+              </w:rPr>
+              <w:t xml:space="preserve">('charter', 'NOUN'), </w:t>
+            </w:r>
+          </w:p>
+          <w:p>
+            <w:pPr>
+              <w:rPr>
+                <w:lang w:val="en-US"/>
+              </w:rPr>
+            </w:pPr>
+            <w:r>
+              <w:rPr>
+                <w:lang w:val="en-US"/>
+              </w:rPr>
+              <w:t xml:space="preserve">('movement', 'NOUN'), </w:t>
+            </w:r>
+          </w:p>
+          <w:p>
+            <w:pPr>
+              <w:rPr>
+                <w:lang w:val="en-US"/>
+              </w:rPr>
+            </w:pPr>
+            <w:r>
+              <w:rPr>
+                <w:lang w:val="en-US"/>
+              </w:rPr>
+              <w:t>('.', '.')]]</w:t>
+            </w:r>
+          </w:p>
+          <w:p>
+            <w:pPr>
+              <w:rPr>
+                <w:lang w:val="en-US"/>
+              </w:rPr>
+            </w:pPr>
+          </w:p>
+        </w:tc>
+      </w:tr>
+    </w:tbl>
+    <w:p>
+      <w:pPr>
+        <w:rPr>
+          <w:lang w:val="en-US"/>
+        </w:rPr>
+      </w:pPr>
     </w:p>
     <w:sectPr>
       <w:headerReference w:type="even" r:id="rId7"/>
@@ -8654,6 +9644,7 @@
   <w:style w:type="character" w:default="1" w:styleId="Absatz-Standardschriftart">
     <w:name w:val="Default Paragraph Font"/>
     <w:uiPriority w:val="1"/>
+    <w:semiHidden/>
     <w:unhideWhenUsed/>
   </w:style>
   <w:style w:type="table" w:default="1" w:styleId="NormaleTabelle">

</xml_diff>